<commit_message>
Modification soutenance + rapport
</commit_message>
<xml_diff>
--- a/Rapport_Stage.docx
+++ b/Rapport_Stage.docx
@@ -330,7 +330,6 @@
         </w:rPr>
         <w:t xml:space="preserve">Maître de stage : M. </w:t>
       </w:r>
-      <w:proofErr w:type="spellStart"/>
       <w:r>
         <w:rPr>
           <w:rFonts w:ascii="Eurostile-Roman" w:hAnsi="Eurostile-Roman"/>
@@ -338,9 +337,8 @@
           <w:sz w:val="36"/>
           <w:szCs w:val="36"/>
         </w:rPr>
-        <w:t>Dagois</w:t>
-      </w:r>
-      <w:proofErr w:type="spellEnd"/>
+        <w:t>DAGOIS</w:t>
+      </w:r>
     </w:p>
     <w:p>
       <w:pPr>
@@ -378,6 +376,15 @@
           <w:szCs w:val="36"/>
         </w:rPr>
         <w:t xml:space="preserve">Professeur référent : </w:t>
+      </w:r>
+      <w:r>
+        <w:rPr>
+          <w:rFonts w:ascii="Eurostile-Roman" w:hAnsi="Eurostile-Roman"/>
+          <w:color w:val="7B7B7B" w:themeColor="accent3" w:themeShade="BF"/>
+          <w:sz w:val="36"/>
+          <w:szCs w:val="36"/>
+        </w:rPr>
+        <w:t>Mme. SERRANO ALVARADO</w:t>
       </w:r>
     </w:p>
     <w:p/>
@@ -2751,7 +2758,41 @@
           <w:sz w:val="26"/>
           <w:szCs w:val="26"/>
         </w:rPr>
-        <w:t>la certification d’un vertical développé par leur équipe projet</w:t>
+        <w:t xml:space="preserve">la certification d’un </w:t>
+      </w:r>
+      <w:r>
+        <w:rPr>
+          <w:rFonts w:asciiTheme="minorHAnsi" w:hAnsiTheme="minorHAnsi" w:cs="Times New Roman"/>
+          <w:sz w:val="26"/>
+          <w:szCs w:val="26"/>
+          <w:u w:val="single"/>
+        </w:rPr>
+        <w:t>vertical</w:t>
+      </w:r>
+      <w:r>
+        <w:rPr>
+          <w:rFonts w:asciiTheme="minorHAnsi" w:hAnsiTheme="minorHAnsi" w:cs="Times New Roman"/>
+          <w:sz w:val="26"/>
+          <w:szCs w:val="26"/>
+          <w:u w:val="single"/>
+        </w:rPr>
+        <w:t>*</w:t>
+      </w:r>
+      <w:r>
+        <w:rPr>
+          <w:rFonts w:asciiTheme="minorHAnsi" w:hAnsiTheme="minorHAnsi" w:cs="Times New Roman"/>
+          <w:sz w:val="26"/>
+          <w:szCs w:val="26"/>
+        </w:rPr>
+        <w:t xml:space="preserve"> </w:t>
+      </w:r>
+      <w:r>
+        <w:rPr>
+          <w:rFonts w:asciiTheme="minorHAnsi" w:hAnsiTheme="minorHAnsi"/>
+          <w:sz w:val="26"/>
+          <w:szCs w:val="26"/>
+        </w:rPr>
+        <w:t>développé par leur équipe projet</w:t>
       </w:r>
       <w:r>
         <w:rPr>
@@ -2804,6 +2845,125 @@
           <w:szCs w:val="26"/>
         </w:rPr>
       </w:pPr>
+      <w:r>
+        <w:rPr>
+          <w:rFonts w:asciiTheme="minorHAnsi" w:hAnsiTheme="minorHAnsi"/>
+          <w:noProof/>
+          <w:sz w:val="26"/>
+          <w:szCs w:val="26"/>
+        </w:rPr>
+        <mc:AlternateContent>
+          <mc:Choice Requires="wps">
+            <w:drawing>
+              <wp:anchor distT="45720" distB="45720" distL="114300" distR="114300" simplePos="0" relativeHeight="251686399" behindDoc="0" locked="0" layoutInCell="1" allowOverlap="1">
+                <wp:simplePos x="0" y="0"/>
+                <wp:positionH relativeFrom="margin">
+                  <wp:align>left</wp:align>
+                </wp:positionH>
+                <wp:positionV relativeFrom="paragraph">
+                  <wp:posOffset>2516505</wp:posOffset>
+                </wp:positionV>
+                <wp:extent cx="2360930" cy="1404620"/>
+                <wp:effectExtent l="0" t="0" r="0" b="0"/>
+                <wp:wrapNone/>
+                <wp:docPr id="22" name="Zone de texte 2"/>
+                <wp:cNvGraphicFramePr>
+                  <a:graphicFrameLocks xmlns:a="http://schemas.openxmlformats.org/drawingml/2006/main"/>
+                </wp:cNvGraphicFramePr>
+                <a:graphic xmlns:a="http://schemas.openxmlformats.org/drawingml/2006/main">
+                  <a:graphicData uri="http://schemas.microsoft.com/office/word/2010/wordprocessingShape">
+                    <wps:wsp>
+                      <wps:cNvSpPr txBox="1">
+                        <a:spLocks noChangeArrowheads="1"/>
+                      </wps:cNvSpPr>
+                      <wps:spPr bwMode="auto">
+                        <a:xfrm>
+                          <a:off x="0" y="0"/>
+                          <a:ext cx="2360930" cy="1404620"/>
+                        </a:xfrm>
+                        <a:prstGeom prst="rect">
+                          <a:avLst/>
+                        </a:prstGeom>
+                        <a:noFill/>
+                        <a:ln w="9525">
+                          <a:noFill/>
+                          <a:miter lim="800000"/>
+                          <a:headEnd/>
+                          <a:tailEnd/>
+                        </a:ln>
+                      </wps:spPr>
+                      <wps:txbx>
+                        <w:txbxContent>
+                          <w:p>
+                            <w:pPr>
+                              <w:spacing w:line="360" w:lineRule="auto"/>
+                              <w:rPr>
+                                <w:rFonts w:asciiTheme="minorHAnsi" w:hAnsiTheme="minorHAnsi"/>
+                                <w:snapToGrid/>
+                                <w:sz w:val="22"/>
+                                <w:szCs w:val="22"/>
+                              </w:rPr>
+                            </w:pPr>
+                            <w:r>
+                              <w:rPr>
+                                <w:rFonts w:asciiTheme="minorHAnsi" w:hAnsiTheme="minorHAnsi"/>
+                                <w:sz w:val="22"/>
+                                <w:szCs w:val="22"/>
+                              </w:rPr>
+                              <w:t>* : Voir Annexe 1 : Lexique</w:t>
+                            </w:r>
+                          </w:p>
+                          <w:p/>
+                        </w:txbxContent>
+                      </wps:txbx>
+                      <wps:bodyPr rot="0" vert="horz" wrap="square" lIns="91440" tIns="45720" rIns="91440" bIns="45720" anchor="t" anchorCtr="0">
+                        <a:spAutoFit/>
+                      </wps:bodyPr>
+                    </wps:wsp>
+                  </a:graphicData>
+                </a:graphic>
+                <wp14:sizeRelH relativeFrom="margin">
+                  <wp14:pctWidth>40000</wp14:pctWidth>
+                </wp14:sizeRelH>
+                <wp14:sizeRelV relativeFrom="margin">
+                  <wp14:pctHeight>20000</wp14:pctHeight>
+                </wp14:sizeRelV>
+              </wp:anchor>
+            </w:drawing>
+          </mc:Choice>
+          <mc:Fallback>
+            <w:pict>
+              <v:shape id="_x0000_s1027" type="#_x0000_t202" style="position:absolute;left:0;text-align:left;margin-left:0;margin-top:198.15pt;width:185.9pt;height:110.6pt;z-index:251686399;visibility:visible;mso-wrap-style:square;mso-width-percent:400;mso-height-percent:200;mso-wrap-distance-left:9pt;mso-wrap-distance-top:3.6pt;mso-wrap-distance-right:9pt;mso-wrap-distance-bottom:3.6pt;mso-position-horizontal:left;mso-position-horizontal-relative:margin;mso-position-vertical:absolute;mso-position-vertical-relative:text;mso-width-percent:400;mso-height-percent:200;mso-width-relative:margin;mso-height-relative:margin;v-text-anchor:top" o:gfxdata="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" filled="f" stroked="f">
+                <v:textbox style="mso-fit-shape-to-text:t">
+                  <w:txbxContent>
+                    <w:p>
+                      <w:pPr>
+                        <w:spacing w:line="360" w:lineRule="auto"/>
+                        <w:rPr>
+                          <w:rFonts w:asciiTheme="minorHAnsi" w:hAnsiTheme="minorHAnsi"/>
+                          <w:snapToGrid/>
+                          <w:sz w:val="22"/>
+                          <w:szCs w:val="22"/>
+                        </w:rPr>
+                      </w:pPr>
+                      <w:r>
+                        <w:rPr>
+                          <w:rFonts w:asciiTheme="minorHAnsi" w:hAnsiTheme="minorHAnsi"/>
+                          <w:sz w:val="22"/>
+                          <w:szCs w:val="22"/>
+                        </w:rPr>
+                        <w:t>* : Voir Annexe 1 : Lexique</w:t>
+                      </w:r>
+                    </w:p>
+                    <w:p/>
+                  </w:txbxContent>
+                </v:textbox>
+                <w10:wrap anchorx="margin"/>
+              </v:shape>
+            </w:pict>
+          </mc:Fallback>
+        </mc:AlternateContent>
+      </w:r>
       <w:r>
         <w:rPr>
           <w:rFonts w:asciiTheme="minorHAnsi" w:hAnsiTheme="minorHAnsi"/>
@@ -2910,16 +3070,14 @@
         </w:rPr>
         <w:t xml:space="preserve"> en 1998 par Laurent </w:t>
       </w:r>
-      <w:proofErr w:type="spellStart"/>
-      <w:r>
-        <w:rPr>
-          <w:rFonts w:asciiTheme="minorHAnsi" w:hAnsiTheme="minorHAnsi"/>
-          <w:sz w:val="26"/>
-          <w:szCs w:val="26"/>
-        </w:rPr>
-        <w:t>Fontenit</w:t>
-      </w:r>
-      <w:proofErr w:type="spellEnd"/>
+      <w:r>
+        <w:rPr>
+          <w:rFonts w:asciiTheme="minorHAnsi" w:hAnsiTheme="minorHAnsi"/>
+          <w:sz w:val="26"/>
+          <w:szCs w:val="26"/>
+        </w:rPr>
+        <w:t>FONTENIT</w:t>
+      </w:r>
       <w:r>
         <w:rPr>
           <w:rFonts w:asciiTheme="minorHAnsi" w:hAnsiTheme="minorHAnsi"/>
@@ -3420,7 +3578,7 @@
           <w:sz w:val="26"/>
           <w:szCs w:val="26"/>
         </w:rPr>
-        <w:t>NAViWay</w:t>
+        <w:t>NAViPaye</w:t>
       </w:r>
       <w:proofErr w:type="spellEnd"/>
       <w:r>
@@ -3429,7 +3587,23 @@
           <w:sz w:val="26"/>
           <w:szCs w:val="26"/>
         </w:rPr>
-        <w:t xml:space="preserve">, une application nomade disponible sous smartphone et tablettes permettant la consultation des informations stockées dans Dynamics </w:t>
+        <w:t xml:space="preserve">, </w:t>
+      </w:r>
+      <w:r>
+        <w:rPr>
+          <w:rFonts w:asciiTheme="minorHAnsi" w:hAnsiTheme="minorHAnsi"/>
+          <w:sz w:val="26"/>
+          <w:szCs w:val="26"/>
+        </w:rPr>
+        <w:t xml:space="preserve">un module très paramétrable qui permet d’intégrer les mécaniques de paye et de gestion d’absences directement </w:t>
+      </w:r>
+      <w:r>
+        <w:rPr>
+          <w:rFonts w:asciiTheme="minorHAnsi" w:hAnsiTheme="minorHAnsi"/>
+          <w:sz w:val="26"/>
+          <w:szCs w:val="26"/>
+        </w:rPr>
+        <w:t xml:space="preserve">dans Dynamics </w:t>
       </w:r>
       <w:proofErr w:type="spellStart"/>
       <w:r>
@@ -3765,25 +3939,23 @@
           <w:sz w:val="26"/>
           <w:szCs w:val="26"/>
         </w:rPr>
-        <w:t xml:space="preserve"> Ce module (aussi appelée </w:t>
+        <w:t xml:space="preserve"> Ce module (aussi appelé</w:t>
       </w:r>
       <w:r>
         <w:rPr>
           <w:rFonts w:asciiTheme="minorHAnsi" w:hAnsiTheme="minorHAnsi" w:cs="Times New Roman"/>
           <w:sz w:val="26"/>
           <w:szCs w:val="26"/>
-          <w:u w:val="single"/>
-        </w:rPr>
-        <w:t>vertical</w:t>
+        </w:rPr>
+        <w:t xml:space="preserve"> vertical</w:t>
       </w:r>
       <w:r>
         <w:rPr>
           <w:rFonts w:asciiTheme="minorHAnsi" w:hAnsiTheme="minorHAnsi" w:cs="Times New Roman"/>
           <w:sz w:val="26"/>
           <w:szCs w:val="26"/>
-          <w:u w:val="single"/>
-        </w:rPr>
-        <w:t>*</w:t>
+        </w:rPr>
+        <w:t>) a été développé en tant que solution spécifique venant répondre à un</w:t>
       </w:r>
       <w:r>
         <w:rPr>
@@ -3791,7 +3963,47 @@
           <w:sz w:val="26"/>
           <w:szCs w:val="26"/>
         </w:rPr>
-        <w:t>) a été développé en tant que solution spécifique venant répondre à un besoin métier particulier.</w:t>
+        <w:t>e série de</w:t>
+      </w:r>
+      <w:r>
+        <w:rPr>
+          <w:rFonts w:asciiTheme="minorHAnsi" w:hAnsiTheme="minorHAnsi" w:cs="Times New Roman"/>
+          <w:sz w:val="26"/>
+          <w:szCs w:val="26"/>
+        </w:rPr>
+        <w:t xml:space="preserve"> besoin</w:t>
+      </w:r>
+      <w:r>
+        <w:rPr>
+          <w:rFonts w:asciiTheme="minorHAnsi" w:hAnsiTheme="minorHAnsi" w:cs="Times New Roman"/>
+          <w:sz w:val="26"/>
+          <w:szCs w:val="26"/>
+        </w:rPr>
+        <w:t>s</w:t>
+      </w:r>
+      <w:r>
+        <w:rPr>
+          <w:rFonts w:asciiTheme="minorHAnsi" w:hAnsiTheme="minorHAnsi" w:cs="Times New Roman"/>
+          <w:sz w:val="26"/>
+          <w:szCs w:val="26"/>
+        </w:rPr>
+        <w:t xml:space="preserve"> métier particulier</w:t>
+      </w:r>
+      <w:r>
+        <w:rPr>
+          <w:rFonts w:asciiTheme="minorHAnsi" w:hAnsiTheme="minorHAnsi" w:cs="Times New Roman"/>
+          <w:sz w:val="26"/>
+          <w:szCs w:val="26"/>
+        </w:rPr>
+        <w:t>s</w:t>
+      </w:r>
+      <w:r>
+        <w:rPr>
+          <w:rFonts w:asciiTheme="minorHAnsi" w:hAnsiTheme="minorHAnsi" w:cs="Times New Roman"/>
+          <w:sz w:val="26"/>
+          <w:szCs w:val="26"/>
+        </w:rPr>
+        <w:t>.</w:t>
       </w:r>
     </w:p>
     <w:p>
@@ -4174,6 +4386,32 @@
           <w:sz w:val="26"/>
           <w:szCs w:val="26"/>
         </w:rPr>
+        <w:t>Na</w:t>
+      </w:r>
+      <w:r>
+        <w:rPr>
+          <w:rFonts w:asciiTheme="minorHAnsi" w:hAnsiTheme="minorHAnsi" w:cs="Times New Roman"/>
+          <w:sz w:val="26"/>
+          <w:szCs w:val="26"/>
+        </w:rPr>
+        <w:t>v</w:t>
+      </w:r>
+      <w:proofErr w:type="spellEnd"/>
+      <w:r>
+        <w:rPr>
+          <w:rFonts w:asciiTheme="minorHAnsi" w:hAnsiTheme="minorHAnsi" w:cs="Times New Roman"/>
+          <w:sz w:val="26"/>
+          <w:szCs w:val="26"/>
+        </w:rPr>
+        <w:t xml:space="preserve"> (Microsoft Dynamics </w:t>
+      </w:r>
+      <w:proofErr w:type="spellStart"/>
+      <w:r>
+        <w:rPr>
+          <w:rFonts w:asciiTheme="minorHAnsi" w:hAnsiTheme="minorHAnsi" w:cs="Times New Roman"/>
+          <w:sz w:val="26"/>
+          <w:szCs w:val="26"/>
+        </w:rPr>
         <w:t>Nav</w:t>
       </w:r>
       <w:proofErr w:type="spellEnd"/>
@@ -4183,25 +4421,15 @@
           <w:sz w:val="26"/>
           <w:szCs w:val="26"/>
         </w:rPr>
-        <w:t xml:space="preserve"> (Microsoft Dynamics </w:t>
-      </w:r>
-      <w:proofErr w:type="spellStart"/>
+        <w:t xml:space="preserve"> 2016)</w:t>
+      </w:r>
       <w:r>
         <w:rPr>
           <w:rFonts w:asciiTheme="minorHAnsi" w:hAnsiTheme="minorHAnsi" w:cs="Times New Roman"/>
           <w:sz w:val="26"/>
           <w:szCs w:val="26"/>
         </w:rPr>
-        <w:t>Nav</w:t>
-      </w:r>
-      <w:proofErr w:type="spellEnd"/>
-      <w:r>
-        <w:rPr>
-          <w:rFonts w:asciiTheme="minorHAnsi" w:hAnsiTheme="minorHAnsi" w:cs="Times New Roman"/>
-          <w:sz w:val="26"/>
-          <w:szCs w:val="26"/>
-        </w:rPr>
-        <w:t xml:space="preserve"> 2016) que je n’avais pas utilisé lors de mon précédent stage. J’ai ensuite pu bénéficier d’une présentation détaillée du vertical </w:t>
+        <w:t xml:space="preserve">. J’ai ensuite pu bénéficier d’une présentation détaillée du vertical </w:t>
       </w:r>
       <w:proofErr w:type="spellStart"/>
       <w:r>
@@ -5479,7 +5707,7 @@
           </mc:Choice>
           <mc:Fallback>
             <w:pict>
-              <v:shape w14:anchorId="77A0D4D2" id="Zone de texte 7" o:spid="_x0000_s1027" type="#_x0000_t202" style="position:absolute;left:0;text-align:left;margin-left:4.15pt;margin-top:80.7pt;width:477.75pt;height:.05pt;z-index:251696640;visibility:visible;mso-wrap-style:square;mso-wrap-distance-left:9pt;mso-wrap-distance-top:0;mso-wrap-distance-right:9pt;mso-wrap-distance-bottom:0;mso-position-horizontal:absolute;mso-position-horizontal-relative:margin;mso-position-vertical:absolute;mso-position-vertical-relative:text;v-text-anchor:top" o:gfxdata="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" stroked="f">
+              <v:shape w14:anchorId="77A0D4D2" id="Zone de texte 7" o:spid="_x0000_s1028" type="#_x0000_t202" style="position:absolute;left:0;text-align:left;margin-left:4.15pt;margin-top:80.7pt;width:477.75pt;height:.05pt;z-index:251696640;visibility:visible;mso-wrap-style:square;mso-wrap-distance-left:9pt;mso-wrap-distance-top:0;mso-wrap-distance-right:9pt;mso-wrap-distance-bottom:0;mso-position-horizontal:absolute;mso-position-horizontal-relative:margin;mso-position-vertical:absolute;mso-position-vertical-relative:text;v-text-anchor:top" o:gfxdata="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" stroked="f">
                 <v:textbox style="mso-fit-shape-to-text:t" inset="0,0,0,0">
                   <w:txbxContent>
                     <w:p>
@@ -6420,7 +6648,23 @@
           <w:sz w:val="26"/>
           <w:szCs w:val="26"/>
         </w:rPr>
-        <w:t>Modification des fichiers exportés.</w:t>
+        <w:t>Modification des fichiers exportés</w:t>
+      </w:r>
+      <w:r>
+        <w:rPr>
+          <w:rFonts w:asciiTheme="minorHAnsi" w:hAnsiTheme="minorHAnsi"/>
+          <w:sz w:val="26"/>
+          <w:szCs w:val="26"/>
+        </w:rPr>
+        <w:t xml:space="preserve"> par un programme externe</w:t>
+      </w:r>
+      <w:r>
+        <w:rPr>
+          <w:rFonts w:asciiTheme="minorHAnsi" w:hAnsiTheme="minorHAnsi"/>
+          <w:sz w:val="26"/>
+          <w:szCs w:val="26"/>
+        </w:rPr>
+        <w:t>.</w:t>
       </w:r>
     </w:p>
     <w:p>
@@ -6443,7 +6687,33 @@
           <w:sz w:val="26"/>
           <w:szCs w:val="26"/>
         </w:rPr>
-        <w:t>Réimportation des fichiers modifiés.</w:t>
+        <w:t>Réimportation des fichiers modifiés</w:t>
+      </w:r>
+      <w:r>
+        <w:rPr>
+          <w:rFonts w:asciiTheme="minorHAnsi" w:hAnsiTheme="minorHAnsi"/>
+          <w:sz w:val="26"/>
+          <w:szCs w:val="26"/>
+        </w:rPr>
+        <w:t xml:space="preserve"> dans Dynamics </w:t>
+      </w:r>
+      <w:proofErr w:type="spellStart"/>
+      <w:r>
+        <w:rPr>
+          <w:rFonts w:asciiTheme="minorHAnsi" w:hAnsiTheme="minorHAnsi"/>
+          <w:sz w:val="26"/>
+          <w:szCs w:val="26"/>
+        </w:rPr>
+        <w:t>Nav</w:t>
+      </w:r>
+      <w:proofErr w:type="spellEnd"/>
+      <w:r>
+        <w:rPr>
+          <w:rFonts w:asciiTheme="minorHAnsi" w:hAnsiTheme="minorHAnsi"/>
+          <w:sz w:val="26"/>
+          <w:szCs w:val="26"/>
+        </w:rPr>
+        <w:t>.</w:t>
       </w:r>
     </w:p>
     <w:p>
@@ -6650,7 +6920,17 @@
           <w:sz w:val="26"/>
           <w:szCs w:val="26"/>
         </w:rPr>
-        <w:t>Les fichiers .</w:t>
+        <w:t xml:space="preserve">Les fichiers </w:t>
+      </w:r>
+      <w:bookmarkStart w:id="17" w:name="_GoBack"/>
+      <w:bookmarkEnd w:id="17"/>
+      <w:r>
+        <w:rPr>
+          <w:rFonts w:asciiTheme="minorHAnsi" w:hAnsiTheme="minorHAnsi"/>
+          <w:sz w:val="26"/>
+          <w:szCs w:val="26"/>
+        </w:rPr>
+        <w:t>.</w:t>
       </w:r>
       <w:proofErr w:type="spellStart"/>
       <w:r>
@@ -6863,7 +7143,7 @@
           </mc:Choice>
           <mc:Fallback>
             <w:pict>
-              <v:shape w14:anchorId="54127C14" id="Zone de texte 10" o:spid="_x0000_s1028" type="#_x0000_t202" style="position:absolute;left:0;text-align:left;margin-left:3.4pt;margin-top:.45pt;width:477.75pt;height:.05pt;z-index:251698688;visibility:visible;mso-wrap-style:square;mso-wrap-distance-left:9pt;mso-wrap-distance-top:0;mso-wrap-distance-right:9pt;mso-wrap-distance-bottom:0;mso-position-horizontal:absolute;mso-position-horizontal-relative:margin;mso-position-vertical:absolute;mso-position-vertical-relative:text;v-text-anchor:top" o:gfxdata="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" stroked="f">
+              <v:shape w14:anchorId="54127C14" id="Zone de texte 10" o:spid="_x0000_s1029" type="#_x0000_t202" style="position:absolute;left:0;text-align:left;margin-left:3.4pt;margin-top:.45pt;width:477.75pt;height:.05pt;z-index:251698688;visibility:visible;mso-wrap-style:square;mso-wrap-distance-left:9pt;mso-wrap-distance-top:0;mso-wrap-distance-right:9pt;mso-wrap-distance-bottom:0;mso-position-horizontal:absolute;mso-position-horizontal-relative:margin;mso-position-vertical:absolute;mso-position-vertical-relative:text;v-text-anchor:top" o:gfxdata="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" stroked="f">
                 <v:textbox style="mso-fit-shape-to-text:t" inset="0,0,0,0">
                   <w:txbxContent>
                     <w:p>
@@ -6949,10 +7229,19 @@
       <w:r>
         <w:rPr>
           <w:rFonts w:asciiTheme="minorHAnsi" w:hAnsiTheme="minorHAnsi"/>
-          <w:sz w:val="26"/>
-          <w:szCs w:val="26"/>
-        </w:rPr>
-        <w:t xml:space="preserve">OBJECT </w:t>
+          <w:b/>
+          <w:sz w:val="26"/>
+          <w:szCs w:val="26"/>
+        </w:rPr>
+        <w:t>OBJECT</w:t>
+      </w:r>
+      <w:r>
+        <w:rPr>
+          <w:rFonts w:asciiTheme="minorHAnsi" w:hAnsiTheme="minorHAnsi"/>
+          <w:sz w:val="26"/>
+          <w:szCs w:val="26"/>
+        </w:rPr>
+        <w:t xml:space="preserve"> </w:t>
       </w:r>
       <w:r>
         <w:rPr>
@@ -6964,7 +7253,6 @@
         </w:rPr>
         <w:t xml:space="preserve">type </w:t>
       </w:r>
-      <w:proofErr w:type="spellStart"/>
       <w:r>
         <w:rPr>
           <w:rFonts w:asciiTheme="minorHAnsi" w:hAnsiTheme="minorHAnsi"/>
@@ -6973,9 +7261,8 @@
           <w:sz w:val="26"/>
           <w:szCs w:val="26"/>
         </w:rPr>
-        <w:t>numero</w:t>
-      </w:r>
-      <w:proofErr w:type="spellEnd"/>
+        <w:t>identifiant</w:t>
+      </w:r>
       <w:r>
         <w:rPr>
           <w:rFonts w:asciiTheme="minorHAnsi" w:hAnsiTheme="minorHAnsi"/>
@@ -7022,7 +7309,36 @@
           <w:sz w:val="26"/>
           <w:szCs w:val="26"/>
         </w:rPr>
-        <w:t>représente la création d’un objet avec :</w:t>
+        <w:t>représente la création d’un objet</w:t>
+      </w:r>
+      <w:r>
+        <w:rPr>
+          <w:rFonts w:asciiTheme="minorHAnsi" w:hAnsiTheme="minorHAnsi"/>
+          <w:color w:val="000000" w:themeColor="text1"/>
+          <w:sz w:val="26"/>
+          <w:szCs w:val="26"/>
+        </w:rPr>
+        <w:t xml:space="preserve"> Dynamics </w:t>
+      </w:r>
+      <w:proofErr w:type="spellStart"/>
+      <w:r>
+        <w:rPr>
+          <w:rFonts w:asciiTheme="minorHAnsi" w:hAnsiTheme="minorHAnsi"/>
+          <w:color w:val="000000" w:themeColor="text1"/>
+          <w:sz w:val="26"/>
+          <w:szCs w:val="26"/>
+        </w:rPr>
+        <w:t>Nav</w:t>
+      </w:r>
+      <w:proofErr w:type="spellEnd"/>
+      <w:r>
+        <w:rPr>
+          <w:rFonts w:asciiTheme="minorHAnsi" w:hAnsiTheme="minorHAnsi"/>
+          <w:color w:val="000000" w:themeColor="text1"/>
+          <w:sz w:val="26"/>
+          <w:szCs w:val="26"/>
+        </w:rPr>
+        <w:t xml:space="preserve"> avec :</w:t>
       </w:r>
     </w:p>
     <w:p>
@@ -7085,7 +7401,25 @@
           <w:sz w:val="26"/>
           <w:szCs w:val="26"/>
         </w:rPr>
-        <w:t>le type de l’objet.</w:t>
+        <w:t>le type de l’objet</w:t>
+      </w:r>
+      <w:r>
+        <w:rPr>
+          <w:rFonts w:asciiTheme="minorHAnsi" w:hAnsiTheme="minorHAnsi"/>
+          <w:color w:val="000000" w:themeColor="text1"/>
+          <w:sz w:val="26"/>
+          <w:szCs w:val="26"/>
+        </w:rPr>
+        <w:t xml:space="preserve"> qui sera créé</w:t>
+      </w:r>
+      <w:r>
+        <w:rPr>
+          <w:rFonts w:asciiTheme="minorHAnsi" w:hAnsiTheme="minorHAnsi"/>
+          <w:color w:val="000000" w:themeColor="text1"/>
+          <w:sz w:val="26"/>
+          <w:szCs w:val="26"/>
+        </w:rPr>
+        <w:t>.</w:t>
       </w:r>
     </w:p>
     <w:p>
@@ -7102,7 +7436,6 @@
           <w:szCs w:val="26"/>
         </w:rPr>
       </w:pPr>
-      <w:proofErr w:type="spellStart"/>
       <w:r>
         <w:rPr>
           <w:rFonts w:asciiTheme="minorHAnsi" w:hAnsiTheme="minorHAnsi"/>
@@ -7111,9 +7444,8 @@
           <w:sz w:val="26"/>
           <w:szCs w:val="26"/>
         </w:rPr>
-        <w:t>numero</w:t>
-      </w:r>
-      <w:proofErr w:type="spellEnd"/>
+        <w:t>identifiant</w:t>
+      </w:r>
       <w:r>
         <w:rPr>
           <w:rFonts w:asciiTheme="minorHAnsi" w:hAnsiTheme="minorHAnsi"/>
@@ -7168,7 +7500,25 @@
           <w:sz w:val="26"/>
           <w:szCs w:val="26"/>
         </w:rPr>
-        <w:t xml:space="preserve"> de l’objet.</w:t>
+        <w:t xml:space="preserve"> </w:t>
+      </w:r>
+      <w:r>
+        <w:rPr>
+          <w:rFonts w:asciiTheme="minorHAnsi" w:hAnsiTheme="minorHAnsi"/>
+          <w:color w:val="000000" w:themeColor="text1"/>
+          <w:sz w:val="26"/>
+          <w:szCs w:val="26"/>
+        </w:rPr>
+        <w:t xml:space="preserve">unique </w:t>
+      </w:r>
+      <w:r>
+        <w:rPr>
+          <w:rFonts w:asciiTheme="minorHAnsi" w:hAnsiTheme="minorHAnsi"/>
+          <w:color w:val="000000" w:themeColor="text1"/>
+          <w:sz w:val="26"/>
+          <w:szCs w:val="26"/>
+        </w:rPr>
+        <w:t>de l’objet.</w:t>
       </w:r>
     </w:p>
     <w:p>
@@ -7296,7 +7646,6 @@
         </w:rPr>
         <w:t xml:space="preserve"> </w:t>
       </w:r>
-      <w:proofErr w:type="spellStart"/>
       <w:r>
         <w:rPr>
           <w:rFonts w:asciiTheme="minorHAnsi" w:hAnsiTheme="minorHAnsi"/>
@@ -7305,9 +7654,8 @@
           <w:sz w:val="26"/>
           <w:szCs w:val="26"/>
         </w:rPr>
-        <w:t>numero</w:t>
-      </w:r>
-      <w:proofErr w:type="spellEnd"/>
+        <w:t>identifiant</w:t>
+      </w:r>
       <w:r>
         <w:rPr>
           <w:rFonts w:asciiTheme="minorHAnsi" w:hAnsiTheme="minorHAnsi"/>
@@ -7414,7 +7762,6 @@
           <w:szCs w:val="26"/>
         </w:rPr>
       </w:pPr>
-      <w:proofErr w:type="spellStart"/>
       <w:r>
         <w:rPr>
           <w:rFonts w:asciiTheme="minorHAnsi" w:hAnsiTheme="minorHAnsi"/>
@@ -7423,9 +7770,8 @@
           <w:sz w:val="26"/>
           <w:szCs w:val="26"/>
         </w:rPr>
-        <w:t>numero</w:t>
-      </w:r>
-      <w:proofErr w:type="spellEnd"/>
+        <w:t>identifiant</w:t>
+      </w:r>
       <w:r>
         <w:rPr>
           <w:rFonts w:asciiTheme="minorHAnsi" w:hAnsiTheme="minorHAnsi"/>
@@ -7480,7 +7826,25 @@
           <w:sz w:val="26"/>
           <w:szCs w:val="26"/>
         </w:rPr>
-        <w:t xml:space="preserve"> de l’objet</w:t>
+        <w:t xml:space="preserve"> </w:t>
+      </w:r>
+      <w:r>
+        <w:rPr>
+          <w:rFonts w:asciiTheme="minorHAnsi" w:hAnsiTheme="minorHAnsi"/>
+          <w:color w:val="000000" w:themeColor="text1"/>
+          <w:sz w:val="26"/>
+          <w:szCs w:val="26"/>
+        </w:rPr>
+        <w:t xml:space="preserve">unique </w:t>
+      </w:r>
+      <w:r>
+        <w:rPr>
+          <w:rFonts w:asciiTheme="minorHAnsi" w:hAnsiTheme="minorHAnsi"/>
+          <w:color w:val="000000" w:themeColor="text1"/>
+          <w:sz w:val="26"/>
+          <w:szCs w:val="26"/>
+        </w:rPr>
+        <w:t>de l’objet</w:t>
       </w:r>
       <w:r>
         <w:rPr>
@@ -7977,7 +8341,39 @@
           <w:sz w:val="26"/>
           <w:szCs w:val="26"/>
         </w:rPr>
-        <w:t xml:space="preserve"> De cette manière, le programme récupère facilement le nouveau numéro associé à un objet renuméroté.</w:t>
+        <w:t xml:space="preserve"> De cette manière, le programme récupère facilement le nouveau numéro associé à un objet</w:t>
+      </w:r>
+      <w:r>
+        <w:rPr>
+          <w:rFonts w:asciiTheme="minorHAnsi" w:hAnsiTheme="minorHAnsi"/>
+          <w:sz w:val="26"/>
+          <w:szCs w:val="26"/>
+        </w:rPr>
+        <w:t xml:space="preserve"> précédemment</w:t>
+      </w:r>
+      <w:r>
+        <w:rPr>
+          <w:rFonts w:asciiTheme="minorHAnsi" w:hAnsiTheme="minorHAnsi"/>
+          <w:sz w:val="26"/>
+          <w:szCs w:val="26"/>
+        </w:rPr>
+        <w:t xml:space="preserve"> renuméroté</w:t>
+      </w:r>
+      <w:r>
+        <w:rPr>
+          <w:rFonts w:asciiTheme="minorHAnsi" w:hAnsiTheme="minorHAnsi"/>
+          <w:sz w:val="26"/>
+          <w:szCs w:val="26"/>
+        </w:rPr>
+        <w:t xml:space="preserve"> lorsqu’il en rencontre un</w:t>
+      </w:r>
+      <w:r>
+        <w:rPr>
+          <w:rFonts w:asciiTheme="minorHAnsi" w:hAnsiTheme="minorHAnsi"/>
+          <w:sz w:val="26"/>
+          <w:szCs w:val="26"/>
+        </w:rPr>
+        <w:t>.</w:t>
       </w:r>
     </w:p>
     <w:p>
@@ -8132,7 +8528,7 @@
           </mc:Choice>
           <mc:Fallback>
             <w:pict>
-              <v:shape w14:anchorId="5CEE163F" id="_x0000_s1029" type="#_x0000_t202" style="position:absolute;left:0;text-align:left;margin-left:9.55pt;margin-top:36.65pt;width:477.75pt;height:.05pt;z-index:251691520;visibility:visible;mso-wrap-style:square;mso-wrap-distance-left:9pt;mso-wrap-distance-top:0;mso-wrap-distance-right:9pt;mso-wrap-distance-bottom:0;mso-position-horizontal:absolute;mso-position-horizontal-relative:text;mso-position-vertical:absolute;mso-position-vertical-relative:text;v-text-anchor:top" o:gfxdata="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" stroked="f">
+              <v:shape w14:anchorId="5CEE163F" id="_x0000_s1030" type="#_x0000_t202" style="position:absolute;left:0;text-align:left;margin-left:9.55pt;margin-top:36.65pt;width:477.75pt;height:.05pt;z-index:251691520;visibility:visible;mso-wrap-style:square;mso-wrap-distance-left:9pt;mso-wrap-distance-top:0;mso-wrap-distance-right:9pt;mso-wrap-distance-bottom:0;mso-position-horizontal:absolute;mso-position-horizontal-relative:text;mso-position-vertical:absolute;mso-position-vertical-relative:text;v-text-anchor:top" o:gfxdata="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" stroked="f">
                 <v:textbox style="mso-fit-shape-to-text:t" inset="0,0,0,0">
                   <w:txbxContent>
                     <w:p>
@@ -8488,7 +8884,7 @@
           </mc:Choice>
           <mc:Fallback>
             <w:pict>
-              <v:shape w14:anchorId="6E6932C3" id="Zone de texte 5" o:spid="_x0000_s1030" type="#_x0000_t202" style="position:absolute;left:0;text-align:left;margin-left:426.55pt;margin-top:.95pt;width:477.75pt;height:.05pt;z-index:251694592;visibility:visible;mso-wrap-style:square;mso-wrap-distance-left:9pt;mso-wrap-distance-top:0;mso-wrap-distance-right:9pt;mso-wrap-distance-bottom:0;mso-position-horizontal:right;mso-position-horizontal-relative:margin;mso-position-vertical:absolute;mso-position-vertical-relative:text;v-text-anchor:top" o:gfxdata="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" stroked="f">
+              <v:shape w14:anchorId="6E6932C3" id="Zone de texte 5" o:spid="_x0000_s1031" type="#_x0000_t202" style="position:absolute;left:0;text-align:left;margin-left:426.55pt;margin-top:.95pt;width:477.75pt;height:.05pt;z-index:251694592;visibility:visible;mso-wrap-style:square;mso-wrap-distance-left:9pt;mso-wrap-distance-top:0;mso-wrap-distance-right:9pt;mso-wrap-distance-bottom:0;mso-position-horizontal:right;mso-position-horizontal-relative:margin;mso-position-vertical:absolute;mso-position-vertical-relative:text;v-text-anchor:top" o:gfxdata="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" stroked="f">
                 <v:textbox style="mso-fit-shape-to-text:t" inset="0,0,0,0">
                   <w:txbxContent>
                     <w:p>
@@ -8541,7 +8937,7 @@
           <w:szCs w:val="26"/>
         </w:rPr>
       </w:pPr>
-      <w:bookmarkStart w:id="17" w:name="_Toc482350730"/>
+      <w:bookmarkStart w:id="18" w:name="_Toc482350730"/>
       <w:r>
         <w:rPr>
           <w:sz w:val="26"/>
@@ -8549,7 +8945,7 @@
         </w:rPr>
         <w:t>Création d’une interface pour l’outil :</w:t>
       </w:r>
-      <w:bookmarkEnd w:id="17"/>
+      <w:bookmarkEnd w:id="18"/>
     </w:p>
     <w:p>
       <w:pPr>
@@ -8759,7 +9155,7 @@
           </mc:Choice>
           <mc:Fallback>
             <w:pict>
-              <v:shape w14:anchorId="7972762F" id="Zone de texte 14" o:spid="_x0000_s1031" type="#_x0000_t202" style="position:absolute;left:0;text-align:left;margin-left:0;margin-top:388.7pt;width:477.75pt;height:.05pt;z-index:251700736;visibility:visible;mso-wrap-style:square;mso-wrap-distance-left:9pt;mso-wrap-distance-top:0;mso-wrap-distance-right:9pt;mso-wrap-distance-bottom:0;mso-position-horizontal:center;mso-position-horizontal-relative:page;mso-position-vertical:absolute;mso-position-vertical-relative:text;v-text-anchor:top" o:gfxdata="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" stroked="f">
+              <v:shape w14:anchorId="7972762F" id="Zone de texte 14" o:spid="_x0000_s1032" type="#_x0000_t202" style="position:absolute;left:0;text-align:left;margin-left:0;margin-top:388.7pt;width:477.75pt;height:.05pt;z-index:251700736;visibility:visible;mso-wrap-style:square;mso-wrap-distance-left:9pt;mso-wrap-distance-top:0;mso-wrap-distance-right:9pt;mso-wrap-distance-bottom:0;mso-position-horizontal:center;mso-position-horizontal-relative:page;mso-position-vertical:absolute;mso-position-vertical-relative:text;v-text-anchor:top" o:gfxdata="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" stroked="f">
                 <v:textbox style="mso-fit-shape-to-text:t" inset="0,0,0,0">
                   <w:txbxContent>
                     <w:p>
@@ -8926,12 +9322,54 @@
           <w:sz w:val="26"/>
           <w:szCs w:val="26"/>
         </w:rPr>
-        <w:t xml:space="preserve">un traitement est lancé sur un UI Thread, tout le thread est bloqué en attendant la fin du traitement. Ainsi, si des mises à jour de l’interface sont réalisées pendant l’exécution du traitement coûteux, l’UI Thread ne réalise par la modification de l’interface puisqu’il est bloqué en attendant la fin du traitement. Pour pallier à ce problème, C# dispose d’un objet particulier qui permet de lancer des opérations coûteuses sur un thread d’arrière-plan afin de ne pas bloquer l’exécution de l’UI Thread : les </w:t>
+        <w:t>un traitement est lancé sur un UI Thread, tout le thread est bloqué en attendant la fin du traitement. Ainsi, si des mises à jour de l’interface sont réalisées pendant l’exécution du traitement coûteux, l’UI Thread ne réalise par la modification de l’interface puisqu’il est bloqué en attendant la fin du traitement. Pour pallier à ce problème,</w:t>
+      </w:r>
+      <w:r>
+        <w:rPr>
+          <w:rFonts w:asciiTheme="minorHAnsi" w:hAnsiTheme="minorHAnsi"/>
+          <w:sz w:val="26"/>
+          <w:szCs w:val="26"/>
+        </w:rPr>
+        <w:t xml:space="preserve"> les Windows </w:t>
       </w:r>
       <w:proofErr w:type="spellStart"/>
       <w:r>
         <w:rPr>
           <w:rFonts w:asciiTheme="minorHAnsi" w:hAnsiTheme="minorHAnsi"/>
+          <w:sz w:val="26"/>
+          <w:szCs w:val="26"/>
+        </w:rPr>
+        <w:t>Forms</w:t>
+      </w:r>
+      <w:proofErr w:type="spellEnd"/>
+      <w:r>
+        <w:rPr>
+          <w:rFonts w:asciiTheme="minorHAnsi" w:hAnsiTheme="minorHAnsi"/>
+          <w:sz w:val="26"/>
+          <w:szCs w:val="26"/>
+        </w:rPr>
+        <w:t xml:space="preserve"> dispose</w:t>
+      </w:r>
+      <w:r>
+        <w:rPr>
+          <w:rFonts w:asciiTheme="minorHAnsi" w:hAnsiTheme="minorHAnsi"/>
+          <w:sz w:val="26"/>
+          <w:szCs w:val="26"/>
+        </w:rPr>
+        <w:t>nt</w:t>
+      </w:r>
+      <w:r>
+        <w:rPr>
+          <w:rFonts w:asciiTheme="minorHAnsi" w:hAnsiTheme="minorHAnsi"/>
+          <w:sz w:val="26"/>
+          <w:szCs w:val="26"/>
+        </w:rPr>
+        <w:t xml:space="preserve"> d’un objet particulier qui permet de lancer des opérations coûteuses sur un thread d’arrière-plan afin de ne pas bloquer l’exécution de l’UI Thread : les </w:t>
+      </w:r>
+      <w:proofErr w:type="spellStart"/>
+      <w:r>
+        <w:rPr>
+          <w:rFonts w:asciiTheme="minorHAnsi" w:hAnsiTheme="minorHAnsi"/>
           <w:b/>
           <w:sz w:val="26"/>
           <w:szCs w:val="26"/>
@@ -8971,7 +9409,7 @@
           <w:sz w:val="26"/>
           <w:szCs w:val="26"/>
         </w:rPr>
-        <w:t xml:space="preserve"> déclenche un traitement qui lui est fourni sur un nouveau thread. De cette manière, l’opération coûteuse se déroule sur le thread d’arrière-plan et ce dernier peut communiquer des modifications à </w:t>
+        <w:t xml:space="preserve"> déclenche un traitement qui lui est fourni sur un nouveau thread. De cette manière, l’opération coûteuse se déroule sur le thread d’arrière-plan et ce dernier peut </w:t>
       </w:r>
       <w:r>
         <w:rPr>
@@ -8980,7 +9418,7 @@
           <w:szCs w:val="26"/>
         </w:rPr>
         <w:lastRenderedPageBreak/>
-        <w:t>réaliser sur l’interface à l’UI Thread (mise à jour de la barre de progression ou d’un texte par exemple).</w:t>
+        <w:t>communiquer des modifications à réaliser sur l’interface à l’UI Thread (mise à jour de la barre de progression ou d’un texte par exemple).</w:t>
       </w:r>
     </w:p>
     <w:p>
@@ -9153,7 +9591,7 @@
           </mc:Choice>
           <mc:Fallback>
             <w:pict>
-              <v:shape w14:anchorId="03435496" id="Zone de texte 17" o:spid="_x0000_s1032" type="#_x0000_t202" style="position:absolute;left:0;text-align:left;margin-left:0;margin-top:262.55pt;width:593.25pt;height:19.25pt;z-index:251702784;visibility:visible;mso-wrap-style:square;mso-width-percent:0;mso-height-percent:0;mso-wrap-distance-left:9pt;mso-wrap-distance-top:0;mso-wrap-distance-right:9pt;mso-wrap-distance-bottom:0;mso-position-horizontal:left;mso-position-horizontal-relative:page;mso-position-vertical:absolute;mso-position-vertical-relative:text;mso-width-percent:0;mso-height-percent:0;mso-width-relative:margin;mso-height-relative:margin;v-text-anchor:top" o:gfxdata="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" stroked="f">
+              <v:shape w14:anchorId="03435496" id="Zone de texte 17" o:spid="_x0000_s1033" type="#_x0000_t202" style="position:absolute;left:0;text-align:left;margin-left:0;margin-top:262.55pt;width:593.25pt;height:19.25pt;z-index:251702784;visibility:visible;mso-wrap-style:square;mso-width-percent:0;mso-height-percent:0;mso-wrap-distance-left:9pt;mso-wrap-distance-top:0;mso-wrap-distance-right:9pt;mso-wrap-distance-bottom:0;mso-position-horizontal:left;mso-position-horizontal-relative:page;mso-position-vertical:absolute;mso-position-vertical-relative:text;mso-width-percent:0;mso-height-percent:0;mso-width-relative:margin;mso-height-relative:margin;v-text-anchor:top" o:gfxdata="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" stroked="f">
                 <v:textbox inset="0,0,0,0">
                   <w:txbxContent>
                     <w:p>
@@ -9272,7 +9710,7 @@
           <w:szCs w:val="26"/>
         </w:rPr>
       </w:pPr>
-      <w:bookmarkStart w:id="18" w:name="_Toc482350731"/>
+      <w:bookmarkStart w:id="19" w:name="_Toc482350731"/>
       <w:r>
         <w:rPr>
           <w:sz w:val="26"/>
@@ -9280,7 +9718,7 @@
         </w:rPr>
         <w:t>Développement des méthodes de migration des données :</w:t>
       </w:r>
-      <w:bookmarkEnd w:id="18"/>
+      <w:bookmarkEnd w:id="19"/>
     </w:p>
     <w:p>
       <w:pPr>
@@ -9903,7 +10341,23 @@
           <w:sz w:val="26"/>
           <w:szCs w:val="26"/>
         </w:rPr>
-        <w:t xml:space="preserve"> est une variable particulière qui représente un </w:t>
+        <w:t xml:space="preserve"> est une variable particulière qui </w:t>
+      </w:r>
+      <w:r>
+        <w:rPr>
+          <w:rFonts w:asciiTheme="minorHAnsi" w:hAnsiTheme="minorHAnsi"/>
+          <w:sz w:val="26"/>
+          <w:szCs w:val="26"/>
+        </w:rPr>
+        <w:t>stocke</w:t>
+      </w:r>
+      <w:r>
+        <w:rPr>
+          <w:rFonts w:asciiTheme="minorHAnsi" w:hAnsiTheme="minorHAnsi"/>
+          <w:sz w:val="26"/>
+          <w:szCs w:val="26"/>
+        </w:rPr>
+        <w:t xml:space="preserve"> un </w:t>
       </w:r>
       <w:proofErr w:type="spellStart"/>
       <w:r>
@@ -10129,7 +10583,23 @@
           <w:sz w:val="26"/>
           <w:szCs w:val="26"/>
         </w:rPr>
-        <w:t xml:space="preserve">) conservant les liens entre </w:t>
+        <w:t>) conservant les liens entre anciens et nouveaux identifiants d’objets. Ces fichiers sont directement générés</w:t>
+      </w:r>
+      <w:r>
+        <w:rPr>
+          <w:rFonts w:asciiTheme="minorHAnsi" w:hAnsiTheme="minorHAnsi"/>
+          <w:sz w:val="26"/>
+          <w:szCs w:val="26"/>
+        </w:rPr>
+        <w:t xml:space="preserve"> </w:t>
+      </w:r>
+      <w:r>
+        <w:rPr>
+          <w:rFonts w:asciiTheme="minorHAnsi" w:hAnsiTheme="minorHAnsi"/>
+          <w:sz w:val="26"/>
+          <w:szCs w:val="26"/>
+        </w:rPr>
+        <w:t xml:space="preserve">lors d’une </w:t>
       </w:r>
       <w:r>
         <w:rPr>
@@ -10138,23 +10608,7 @@
           <w:szCs w:val="26"/>
         </w:rPr>
         <w:lastRenderedPageBreak/>
-        <w:t>anciens et nouveaux identifiants d’objets. Ces fichiers sont directement générés</w:t>
-      </w:r>
-      <w:r>
-        <w:rPr>
-          <w:rFonts w:asciiTheme="minorHAnsi" w:hAnsiTheme="minorHAnsi"/>
-          <w:sz w:val="26"/>
-          <w:szCs w:val="26"/>
-        </w:rPr>
-        <w:t xml:space="preserve"> </w:t>
-      </w:r>
-      <w:r>
-        <w:rPr>
-          <w:rFonts w:asciiTheme="minorHAnsi" w:hAnsiTheme="minorHAnsi"/>
-          <w:sz w:val="26"/>
-          <w:szCs w:val="26"/>
-        </w:rPr>
-        <w:t>lors d’une renumérotation</w:t>
+        <w:t>renumérotation</w:t>
       </w:r>
       <w:r>
         <w:rPr>
@@ -10184,7 +10638,7 @@
           <w:lang w:val="fr-FR"/>
         </w:rPr>
       </w:pPr>
-      <w:bookmarkStart w:id="19" w:name="_Toc482350732"/>
+      <w:bookmarkStart w:id="20" w:name="_Toc482350732"/>
       <w:r>
         <w:rPr>
           <w:sz w:val="32"/>
@@ -10193,7 +10647,7 @@
         </w:rPr>
         <w:t>Outil d’analyse de code :</w:t>
       </w:r>
-      <w:bookmarkEnd w:id="19"/>
+      <w:bookmarkEnd w:id="20"/>
     </w:p>
     <w:p>
       <w:pPr>
@@ -10393,7 +10847,23 @@
           <w:sz w:val="26"/>
           <w:szCs w:val="26"/>
         </w:rPr>
-        <w:t>et que l’outil de migration n’a pas pu modifié.</w:t>
+        <w:t>et que l’outil</w:t>
+      </w:r>
+      <w:r>
+        <w:rPr>
+          <w:rFonts w:asciiTheme="minorHAnsi" w:hAnsiTheme="minorHAnsi"/>
+          <w:sz w:val="26"/>
+          <w:szCs w:val="26"/>
+        </w:rPr>
+        <w:t xml:space="preserve"> de migration n’a pas pu modifier</w:t>
+      </w:r>
+      <w:r>
+        <w:rPr>
+          <w:rFonts w:asciiTheme="minorHAnsi" w:hAnsiTheme="minorHAnsi"/>
+          <w:sz w:val="26"/>
+          <w:szCs w:val="26"/>
+        </w:rPr>
+        <w:t>.</w:t>
       </w:r>
       <w:r>
         <w:rPr>
@@ -10535,16 +11005,17 @@
           <w:lang w:val="fr-FR"/>
         </w:rPr>
       </w:pPr>
-      <w:bookmarkStart w:id="20" w:name="_Toc482350733"/>
+      <w:bookmarkStart w:id="21" w:name="_Toc482350733"/>
       <w:r>
         <w:rPr>
           <w:sz w:val="32"/>
           <w:szCs w:val="32"/>
           <w:lang w:val="fr-FR"/>
         </w:rPr>
+        <w:lastRenderedPageBreak/>
         <w:t>Outil d’ajout de Version List :</w:t>
       </w:r>
-      <w:bookmarkEnd w:id="20"/>
+      <w:bookmarkEnd w:id="21"/>
     </w:p>
     <w:p>
       <w:pPr>
@@ -10793,7 +11264,7 @@
           </mc:Choice>
           <mc:Fallback>
             <w:pict>
-              <v:shape w14:anchorId="7FB63A33" id="Zone de texte 8" o:spid="_x0000_s1033" type="#_x0000_t202" style="position:absolute;left:0;text-align:left;margin-left:0;margin-top:40.9pt;width:593.25pt;height:19.25pt;z-index:251704832;visibility:visible;mso-wrap-style:square;mso-width-percent:0;mso-height-percent:0;mso-wrap-distance-left:9pt;mso-wrap-distance-top:0;mso-wrap-distance-right:9pt;mso-wrap-distance-bottom:0;mso-position-horizontal:left;mso-position-horizontal-relative:page;mso-position-vertical:absolute;mso-position-vertical-relative:text;mso-width-percent:0;mso-height-percent:0;mso-width-relative:margin;mso-height-relative:margin;v-text-anchor:top" o:gfxdata="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" stroked="f">
+              <v:shape w14:anchorId="7FB63A33" id="Zone de texte 8" o:spid="_x0000_s1034" type="#_x0000_t202" style="position:absolute;left:0;text-align:left;margin-left:0;margin-top:40.9pt;width:593.25pt;height:19.25pt;z-index:251704832;visibility:visible;mso-wrap-style:square;mso-width-percent:0;mso-height-percent:0;mso-wrap-distance-left:9pt;mso-wrap-distance-top:0;mso-wrap-distance-right:9pt;mso-wrap-distance-bottom:0;mso-position-horizontal:left;mso-position-horizontal-relative:page;mso-position-vertical:absolute;mso-position-vertical-relative:text;mso-width-percent:0;mso-height-percent:0;mso-width-relative:margin;mso-height-relative:margin;v-text-anchor:top" o:gfxdata="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" stroked="f">
                 <v:textbox inset="0,0,0,0">
                   <w:txbxContent>
                     <w:p>
@@ -11096,24 +11567,32 @@
           <w:sz w:val="26"/>
           <w:szCs w:val="26"/>
         </w:rPr>
+        <w:t>Les objets standards nécessitent un traitement plus poussé : les objets standards sont analysés un par un et comparés à</w:t>
+      </w:r>
+      <w:r>
+        <w:rPr>
+          <w:rFonts w:asciiTheme="minorHAnsi" w:hAnsiTheme="minorHAnsi"/>
+          <w:sz w:val="26"/>
+          <w:szCs w:val="26"/>
+        </w:rPr>
+        <w:t xml:space="preserve"> un </w:t>
+      </w:r>
+      <w:r>
+        <w:rPr>
+          <w:rFonts w:asciiTheme="minorHAnsi" w:hAnsiTheme="minorHAnsi"/>
+          <w:sz w:val="26"/>
+          <w:szCs w:val="26"/>
+        </w:rPr>
+        <w:t xml:space="preserve">objet standard de référence (objet </w:t>
+      </w:r>
+      <w:r>
+        <w:rPr>
+          <w:rFonts w:asciiTheme="minorHAnsi" w:hAnsiTheme="minorHAnsi"/>
+          <w:sz w:val="26"/>
+          <w:szCs w:val="26"/>
+        </w:rPr>
         <w:lastRenderedPageBreak/>
-        <w:t>Les objets standards nécessitent un traitement plus poussé : les objets standards sont analysés un par un et comparés à</w:t>
-      </w:r>
-      <w:r>
-        <w:rPr>
-          <w:rFonts w:asciiTheme="minorHAnsi" w:hAnsiTheme="minorHAnsi"/>
-          <w:sz w:val="26"/>
-          <w:szCs w:val="26"/>
-        </w:rPr>
-        <w:t xml:space="preserve"> un </w:t>
-      </w:r>
-      <w:r>
-        <w:rPr>
-          <w:rFonts w:asciiTheme="minorHAnsi" w:hAnsiTheme="minorHAnsi"/>
-          <w:sz w:val="26"/>
-          <w:szCs w:val="26"/>
-        </w:rPr>
-        <w:t>objet standard de référence (objet standard non modifié). Si l’outil détecte une modification d</w:t>
+        <w:t>standard non modifié). Si l’outil détecte une modification d</w:t>
       </w:r>
       <w:r>
         <w:rPr>
@@ -11275,7 +11754,7 @@
           <w:lang w:val="fr-FR"/>
         </w:rPr>
       </w:pPr>
-      <w:bookmarkStart w:id="21" w:name="_Toc482350734"/>
+      <w:bookmarkStart w:id="22" w:name="_Toc482350734"/>
       <w:r>
         <w:rPr>
           <w:sz w:val="32"/>
@@ -11302,7 +11781,7 @@
         </w:rPr>
         <w:t xml:space="preserve"> :</w:t>
       </w:r>
-      <w:bookmarkEnd w:id="21"/>
+      <w:bookmarkEnd w:id="22"/>
     </w:p>
     <w:p>
       <w:pPr>
@@ -11482,8 +11961,48 @@
           <w:sz w:val="26"/>
           <w:szCs w:val="26"/>
         </w:rPr>
-        <w:t xml:space="preserve"> m’ont demandé de réaliser un programme permettant de générer automatiquement des pages de documentation HTML très basiques (avec uniquement la description du nom de la table ou du champ). Pour cela, j’ai une nouvelle </w:t>
-      </w:r>
+        <w:t xml:space="preserve"> m’ont demandé de réaliser un programme permettant de générer automatiquement des pages de documentation HTML très basiques (avec uniquement la description du nom de la table ou du champ). Pour cela, j’ai une nouvelle fois enrichi l’outil de migration que j’ai développé d’une nouvelle fonctionnalité : l’outil de génération de documentation Dynamics </w:t>
+      </w:r>
+      <w:proofErr w:type="spellStart"/>
+      <w:r>
+        <w:rPr>
+          <w:rFonts w:asciiTheme="minorHAnsi" w:hAnsiTheme="minorHAnsi"/>
+          <w:sz w:val="26"/>
+          <w:szCs w:val="26"/>
+        </w:rPr>
+        <w:t>Nav</w:t>
+      </w:r>
+      <w:proofErr w:type="spellEnd"/>
+      <w:r>
+        <w:rPr>
+          <w:rFonts w:asciiTheme="minorHAnsi" w:hAnsiTheme="minorHAnsi"/>
+          <w:sz w:val="26"/>
+          <w:szCs w:val="26"/>
+        </w:rPr>
+        <w:t>.</w:t>
+      </w:r>
+    </w:p>
+    <w:p>
+      <w:pPr>
+        <w:spacing w:line="360" w:lineRule="auto"/>
+        <w:ind w:firstLine="360"/>
+        <w:rPr>
+          <w:rFonts w:asciiTheme="minorHAnsi" w:hAnsiTheme="minorHAnsi"/>
+          <w:sz w:val="26"/>
+          <w:szCs w:val="26"/>
+        </w:rPr>
+      </w:pPr>
+    </w:p>
+    <w:p>
+      <w:pPr>
+        <w:spacing w:line="360" w:lineRule="auto"/>
+        <w:ind w:firstLine="360"/>
+        <w:rPr>
+          <w:rFonts w:asciiTheme="minorHAnsi" w:hAnsiTheme="minorHAnsi"/>
+          <w:sz w:val="26"/>
+          <w:szCs w:val="26"/>
+        </w:rPr>
+      </w:pPr>
       <w:r>
         <w:rPr>
           <w:rFonts w:asciiTheme="minorHAnsi" w:hAnsiTheme="minorHAnsi"/>
@@ -11491,54 +12010,6 @@
           <w:szCs w:val="26"/>
         </w:rPr>
         <w:lastRenderedPageBreak/>
-        <w:t xml:space="preserve">fois enrichi l’outil de migration que j’ai développé d’une nouvelle fonctionnalité : l’outil de génération de documentation Dynamics </w:t>
-      </w:r>
-      <w:proofErr w:type="spellStart"/>
-      <w:r>
-        <w:rPr>
-          <w:rFonts w:asciiTheme="minorHAnsi" w:hAnsiTheme="minorHAnsi"/>
-          <w:sz w:val="26"/>
-          <w:szCs w:val="26"/>
-        </w:rPr>
-        <w:t>Nav</w:t>
-      </w:r>
-      <w:proofErr w:type="spellEnd"/>
-      <w:r>
-        <w:rPr>
-          <w:rFonts w:asciiTheme="minorHAnsi" w:hAnsiTheme="minorHAnsi"/>
-          <w:sz w:val="26"/>
-          <w:szCs w:val="26"/>
-        </w:rPr>
-        <w:t>.</w:t>
-      </w:r>
-    </w:p>
-    <w:p>
-      <w:pPr>
-        <w:spacing w:line="360" w:lineRule="auto"/>
-        <w:ind w:firstLine="360"/>
-        <w:rPr>
-          <w:rFonts w:asciiTheme="minorHAnsi" w:hAnsiTheme="minorHAnsi"/>
-          <w:sz w:val="26"/>
-          <w:szCs w:val="26"/>
-        </w:rPr>
-      </w:pPr>
-    </w:p>
-    <w:p>
-      <w:pPr>
-        <w:spacing w:line="360" w:lineRule="auto"/>
-        <w:ind w:firstLine="360"/>
-        <w:rPr>
-          <w:rFonts w:asciiTheme="minorHAnsi" w:hAnsiTheme="minorHAnsi"/>
-          <w:sz w:val="26"/>
-          <w:szCs w:val="26"/>
-        </w:rPr>
-      </w:pPr>
-      <w:r>
-        <w:rPr>
-          <w:rFonts w:asciiTheme="minorHAnsi" w:hAnsiTheme="minorHAnsi"/>
-          <w:sz w:val="26"/>
-          <w:szCs w:val="26"/>
-        </w:rPr>
         <w:t xml:space="preserve">J’ai dans un premier temps cherché un moyen simple et efficace de trier les objets pour lesquels une documentation doit être générée. Je me suis une nouvelle fois rapproché des fonctionnalités offertes par Dynamics </w:t>
       </w:r>
       <w:proofErr w:type="spellStart"/>
@@ -11919,7 +12390,7 @@
           </mc:Choice>
           <mc:Fallback>
             <w:pict>
-              <v:shape w14:anchorId="33D671AC" id="Zone de texte 21" o:spid="_x0000_s1034" type="#_x0000_t202" style="position:absolute;left:0;text-align:left;margin-left:339pt;margin-top:14.9pt;width:188.25pt;height:36.75pt;z-index:251712000;visibility:visible;mso-wrap-style:square;mso-width-percent:0;mso-height-percent:0;mso-wrap-distance-left:9pt;mso-wrap-distance-top:0;mso-wrap-distance-right:9pt;mso-wrap-distance-bottom:0;mso-position-horizontal:absolute;mso-position-horizontal-relative:page;mso-position-vertical:absolute;mso-position-vertical-relative:text;mso-width-percent:0;mso-height-percent:0;mso-width-relative:margin;mso-height-relative:margin;v-text-anchor:top" o:gfxdata="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" stroked="f">
+              <v:shape w14:anchorId="33D671AC" id="Zone de texte 21" o:spid="_x0000_s1035" type="#_x0000_t202" style="position:absolute;left:0;text-align:left;margin-left:339pt;margin-top:14.9pt;width:188.25pt;height:36.75pt;z-index:251712000;visibility:visible;mso-wrap-style:square;mso-width-percent:0;mso-height-percent:0;mso-wrap-distance-left:9pt;mso-wrap-distance-top:0;mso-wrap-distance-right:9pt;mso-wrap-distance-bottom:0;mso-position-horizontal:absolute;mso-position-horizontal-relative:page;mso-position-vertical:absolute;mso-position-vertical-relative:text;mso-width-percent:0;mso-height-percent:0;mso-width-relative:margin;mso-height-relative:margin;v-text-anchor:top" o:gfxdata="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" stroked="f">
                 <v:textbox inset="0,0,0,0">
                   <w:txbxContent>
                     <w:p>
@@ -12053,7 +12524,7 @@
           </mc:Choice>
           <mc:Fallback>
             <w:pict>
-              <v:shape w14:anchorId="135345B9" id="Zone de texte 20" o:spid="_x0000_s1035" type="#_x0000_t202" style="position:absolute;left:0;text-align:left;margin-left:79.5pt;margin-top:1.05pt;width:188.25pt;height:36.75pt;z-index:251709952;visibility:visible;mso-wrap-style:square;mso-width-percent:0;mso-height-percent:0;mso-wrap-distance-left:9pt;mso-wrap-distance-top:0;mso-wrap-distance-right:9pt;mso-wrap-distance-bottom:0;mso-position-horizontal:absolute;mso-position-horizontal-relative:page;mso-position-vertical:absolute;mso-position-vertical-relative:text;mso-width-percent:0;mso-height-percent:0;mso-width-relative:margin;mso-height-relative:margin;v-text-anchor:top" o:gfxdata="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" stroked="f">
+              <v:shape w14:anchorId="135345B9" id="Zone de texte 20" o:spid="_x0000_s1036" type="#_x0000_t202" style="position:absolute;left:0;text-align:left;margin-left:79.5pt;margin-top:1.05pt;width:188.25pt;height:36.75pt;z-index:251709952;visibility:visible;mso-wrap-style:square;mso-width-percent:0;mso-height-percent:0;mso-wrap-distance-left:9pt;mso-wrap-distance-top:0;mso-wrap-distance-right:9pt;mso-wrap-distance-bottom:0;mso-position-horizontal:absolute;mso-position-horizontal-relative:page;mso-position-vertical:absolute;mso-position-vertical-relative:text;mso-width-percent:0;mso-height-percent:0;mso-width-relative:margin;mso-height-relative:margin;v-text-anchor:top" o:gfxdata="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" stroked="f">
                 <v:textbox inset="0,0,0,0">
                   <w:txbxContent>
                     <w:p>
@@ -12140,16 +12611,7 @@
           <w:sz w:val="26"/>
           <w:szCs w:val="26"/>
         </w:rPr>
-        <w:t xml:space="preserve"> que j’ai développé dans l’outil de migration C# sur lequel j’ai travaillé tout au long de mon </w:t>
-      </w:r>
-      <w:r>
-        <w:rPr>
-          <w:rFonts w:asciiTheme="minorHAnsi" w:hAnsiTheme="minorHAnsi"/>
-          <w:sz w:val="26"/>
-          <w:szCs w:val="26"/>
-        </w:rPr>
-        <w:lastRenderedPageBreak/>
-        <w:t xml:space="preserve">stage. Le programme va ensuite générer des fichiers HTML à partir de </w:t>
+        <w:t xml:space="preserve"> que j’ai développé dans l’outil de migration C# sur lequel j’ai travaillé tout au long de mon stage. Le programme va ensuite générer des fichiers HTML à partir de </w:t>
       </w:r>
       <w:proofErr w:type="spellStart"/>
       <w:r>
@@ -12196,6 +12658,7 @@
           <w:szCs w:val="32"/>
           <w:lang w:val="fr-FR"/>
         </w:rPr>
+        <w:lastRenderedPageBreak/>
         <w:t>Documentation de l’outil de migration :</w:t>
       </w:r>
     </w:p>
@@ -12292,7 +12755,23 @@
           <w:sz w:val="26"/>
           <w:szCs w:val="26"/>
         </w:rPr>
-        <w:t xml:space="preserve"> que j’ai mis en place tout au long de mon stage. La documentation est disponible en annexe du rapport (voir Annexe 1).</w:t>
+        <w:t xml:space="preserve"> que j’ai mis en place tout au long de mon stage. La documentation est disponible en annexe du rapport (voir Annexe </w:t>
+      </w:r>
+      <w:r>
+        <w:rPr>
+          <w:rFonts w:asciiTheme="minorHAnsi" w:hAnsiTheme="minorHAnsi"/>
+          <w:sz w:val="26"/>
+          <w:szCs w:val="26"/>
+        </w:rPr>
+        <w:t>2</w:t>
+      </w:r>
+      <w:r>
+        <w:rPr>
+          <w:rFonts w:asciiTheme="minorHAnsi" w:hAnsiTheme="minorHAnsi"/>
+          <w:sz w:val="26"/>
+          <w:szCs w:val="26"/>
+        </w:rPr>
+        <w:t>).</w:t>
       </w:r>
     </w:p>
     <w:p>
@@ -12380,6 +12859,14 @@
         </w:rPr>
         <w:t xml:space="preserve"> dans le but de faire certifier ce dernier, j’ai continué mon travail autour de la documentation officielle de certification en triant les points non-réalisés et obligatoires pour la certification.</w:t>
       </w:r>
+      <w:r>
+        <w:rPr>
+          <w:rFonts w:asciiTheme="minorHAnsi" w:hAnsiTheme="minorHAnsi"/>
+          <w:sz w:val="26"/>
+          <w:szCs w:val="26"/>
+        </w:rPr>
+        <w:t xml:space="preserve"> Les étapes suivantes de la certification étaient bien souvent des étapes de vérification ou de documentation.</w:t>
+      </w:r>
     </w:p>
     <w:p>
       <w:pPr>
@@ -12406,29 +12893,41 @@
           <w:sz w:val="26"/>
           <w:szCs w:val="26"/>
         </w:rPr>
-        <w:t>J’ai ensuite pu avancer ces points en réalisant notamment différentes documentations d’installation et de désinstallation</w:t>
-      </w:r>
-      <w:bookmarkStart w:id="22" w:name="_GoBack"/>
-      <w:bookmarkEnd w:id="22"/>
-      <w:r>
-        <w:rPr>
-          <w:rFonts w:asciiTheme="minorHAnsi" w:hAnsiTheme="minorHAnsi"/>
-          <w:sz w:val="26"/>
-          <w:szCs w:val="26"/>
-        </w:rPr>
-        <w:t xml:space="preserve"> du vertical.</w:t>
-      </w:r>
-    </w:p>
-    <w:p>
-      <w:pPr>
-        <w:spacing w:line="360" w:lineRule="auto"/>
-        <w:ind w:firstLine="360"/>
-        <w:rPr>
-          <w:rFonts w:asciiTheme="minorHAnsi" w:hAnsiTheme="minorHAnsi"/>
-          <w:sz w:val="26"/>
-          <w:szCs w:val="26"/>
-        </w:rPr>
-      </w:pPr>
+        <w:t xml:space="preserve">J’ai </w:t>
+      </w:r>
+      <w:r>
+        <w:rPr>
+          <w:rFonts w:asciiTheme="minorHAnsi" w:hAnsiTheme="minorHAnsi"/>
+          <w:sz w:val="26"/>
+          <w:szCs w:val="26"/>
+        </w:rPr>
+        <w:t>ainsi</w:t>
+      </w:r>
+      <w:r>
+        <w:rPr>
+          <w:rFonts w:asciiTheme="minorHAnsi" w:hAnsiTheme="minorHAnsi"/>
+          <w:sz w:val="26"/>
+          <w:szCs w:val="26"/>
+        </w:rPr>
+        <w:t xml:space="preserve"> pu avancer ces points en réalisant notamment différentes documentations d’installation et de désinstallation du vertical</w:t>
+      </w:r>
+      <w:r>
+        <w:rPr>
+          <w:rFonts w:asciiTheme="minorHAnsi" w:hAnsiTheme="minorHAnsi"/>
+          <w:sz w:val="26"/>
+          <w:szCs w:val="26"/>
+        </w:rPr>
+        <w:t>.</w:t>
+      </w:r>
+    </w:p>
+    <w:p>
+      <w:pPr>
+        <w:spacing w:line="240" w:lineRule="auto"/>
+        <w:jc w:val="left"/>
+      </w:pPr>
+      <w:r>
+        <w:br w:type="page"/>
+      </w:r>
     </w:p>
     <w:p>
       <w:pPr>
@@ -12438,44 +12937,16 @@
           <w:szCs w:val="44"/>
         </w:rPr>
       </w:pPr>
-      <w:bookmarkStart w:id="23" w:name="_Toc482350735"/>
+      <w:bookmarkStart w:id="23" w:name="_Toc482350736"/>
       <w:r>
         <w:rPr>
           <w:sz w:val="44"/>
           <w:szCs w:val="44"/>
         </w:rPr>
-        <w:t>Travaux complémentaires</w:t>
-      </w:r>
-      <w:bookmarkEnd w:id="23"/>
-    </w:p>
-    <w:p/>
-    <w:p>
-      <w:pPr>
-        <w:spacing w:line="240" w:lineRule="auto"/>
-        <w:jc w:val="left"/>
-      </w:pPr>
-      <w:r>
-        <w:br w:type="page"/>
-      </w:r>
-    </w:p>
-    <w:p>
-      <w:pPr>
-        <w:pStyle w:val="Titre1"/>
-        <w:rPr>
-          <w:sz w:val="44"/>
-          <w:szCs w:val="44"/>
-        </w:rPr>
-      </w:pPr>
-      <w:bookmarkStart w:id="24" w:name="_Toc482350736"/>
-      <w:r>
-        <w:rPr>
-          <w:sz w:val="44"/>
-          <w:szCs w:val="44"/>
-        </w:rPr>
         <w:lastRenderedPageBreak/>
         <w:t>Bilan humain et technique</w:t>
       </w:r>
-      <w:bookmarkEnd w:id="24"/>
+      <w:bookmarkEnd w:id="23"/>
     </w:p>
     <w:p>
       <w:pPr>
@@ -12806,7 +13277,23 @@
           <w:sz w:val="26"/>
           <w:szCs w:val="26"/>
         </w:rPr>
-        <w:t xml:space="preserve"> cours des dix semaines de </w:t>
+        <w:t xml:space="preserve"> cours des </w:t>
+      </w:r>
+      <w:r>
+        <w:rPr>
+          <w:rFonts w:asciiTheme="minorHAnsi" w:hAnsiTheme="minorHAnsi"/>
+          <w:sz w:val="26"/>
+          <w:szCs w:val="26"/>
+        </w:rPr>
+        <w:t>huit</w:t>
+      </w:r>
+      <w:r>
+        <w:rPr>
+          <w:rFonts w:asciiTheme="minorHAnsi" w:hAnsiTheme="minorHAnsi"/>
+          <w:sz w:val="26"/>
+          <w:szCs w:val="26"/>
+        </w:rPr>
+        <w:t xml:space="preserve"> semaines de </w:t>
       </w:r>
       <w:r>
         <w:rPr>
@@ -12979,7 +13466,7 @@
           <w:szCs w:val="90"/>
         </w:rPr>
       </w:pPr>
-      <w:bookmarkStart w:id="25" w:name="_Toc482350737"/>
+      <w:bookmarkStart w:id="24" w:name="_Toc482350737"/>
       <w:r>
         <w:rPr>
           <w:sz w:val="90"/>
@@ -12987,7 +13474,7 @@
         </w:rPr>
         <w:t>ANNEXES</w:t>
       </w:r>
-      <w:bookmarkEnd w:id="25"/>
+      <w:bookmarkEnd w:id="24"/>
     </w:p>
     <w:p>
       <w:pPr>
@@ -13017,7 +13504,7 @@
           <w:lang w:val="fr-FR"/>
         </w:rPr>
       </w:pPr>
-      <w:bookmarkStart w:id="26" w:name="_Toc482350738"/>
+      <w:bookmarkStart w:id="25" w:name="_Toc482350738"/>
       <w:r>
         <w:rPr>
           <w:sz w:val="32"/>
@@ -13027,15 +13514,57 @@
         <w:lastRenderedPageBreak/>
         <w:t>Lexique :</w:t>
       </w:r>
-      <w:bookmarkEnd w:id="26"/>
-    </w:p>
-    <w:p>
-      <w:pPr>
-        <w:spacing w:line="360" w:lineRule="auto"/>
+      <w:bookmarkEnd w:id="25"/>
+    </w:p>
+    <w:p>
+      <w:pPr>
         <w:rPr>
           <w:lang w:eastAsia="x-none"/>
         </w:rPr>
       </w:pPr>
+    </w:p>
+    <w:p>
+      <w:pPr>
+        <w:spacing w:line="360" w:lineRule="auto"/>
+        <w:rPr>
+          <w:lang w:eastAsia="x-none"/>
+        </w:rPr>
+      </w:pPr>
+      <w:r>
+        <w:rPr>
+          <w:rFonts w:asciiTheme="minorHAnsi" w:hAnsiTheme="minorHAnsi"/>
+          <w:sz w:val="26"/>
+          <w:szCs w:val="26"/>
+          <w:u w:val="single"/>
+        </w:rPr>
+        <w:t>Vertical :</w:t>
+      </w:r>
+      <w:r>
+        <w:rPr>
+          <w:rFonts w:asciiTheme="minorHAnsi" w:hAnsiTheme="minorHAnsi"/>
+          <w:sz w:val="26"/>
+          <w:szCs w:val="26"/>
+        </w:rPr>
+        <w:t xml:space="preserve"> Solution Dynamics </w:t>
+      </w:r>
+      <w:proofErr w:type="spellStart"/>
+      <w:r>
+        <w:rPr>
+          <w:rFonts w:asciiTheme="minorHAnsi" w:hAnsiTheme="minorHAnsi"/>
+          <w:sz w:val="26"/>
+          <w:szCs w:val="26"/>
+        </w:rPr>
+        <w:t>Nav</w:t>
+      </w:r>
+      <w:proofErr w:type="spellEnd"/>
+      <w:r>
+        <w:rPr>
+          <w:rFonts w:asciiTheme="minorHAnsi" w:hAnsiTheme="minorHAnsi"/>
+          <w:sz w:val="26"/>
+          <w:szCs w:val="26"/>
+        </w:rPr>
+        <w:t xml:space="preserve"> développé par une entreprise partenaire de Microsoft dans le but de répondre à une série de besoins métiers spécifiques.</w:t>
+      </w:r>
     </w:p>
     <w:p>
       <w:pPr>
@@ -13235,7 +13764,7 @@
               <w:szCs w:val="18"/>
               <w:lang w:val="fr-FR" w:eastAsia="fr-FR"/>
             </w:rPr>
-            <w:t>28</w:t>
+            <w:t>14</w:t>
           </w:r>
           <w:r>
             <w:rPr>
@@ -15858,7 +16387,6 @@
   <w:style w:type="character" w:default="1" w:styleId="Policepardfaut">
     <w:name w:val="Default Paragraph Font"/>
     <w:uiPriority w:val="1"/>
-    <w:semiHidden/>
     <w:unhideWhenUsed/>
   </w:style>
   <w:style w:type="table" w:default="1" w:styleId="TableauNormal">
@@ -18502,7 +19030,7 @@
 </file>
 
 <file path=customXml/itemProps1.xml><?xml version="1.0" encoding="utf-8"?>
-<ds:datastoreItem xmlns:ds="http://schemas.openxmlformats.org/officeDocument/2006/customXml" ds:itemID="{112BD83C-F496-4298-92F8-6FBCA94225BB}">
+<ds:datastoreItem xmlns:ds="http://schemas.openxmlformats.org/officeDocument/2006/customXml" ds:itemID="{72D98430-FD02-45DA-8DD0-FD66E9C4D283}">
   <ds:schemaRefs>
     <ds:schemaRef ds:uri="http://schemas.openxmlformats.org/officeDocument/2006/bibliography"/>
   </ds:schemaRefs>

</xml_diff>

<commit_message>
Modifs rapport et diapo
</commit_message>
<xml_diff>
--- a/Rapport_Stage.docx
+++ b/Rapport_Stage.docx
@@ -2,8 +2,6 @@
 <file path=word/document.xml><?xml version="1.0" encoding="utf-8"?>
 <w:document xmlns:wpc="http://schemas.microsoft.com/office/word/2010/wordprocessingCanvas" xmlns:cx="http://schemas.microsoft.com/office/drawing/2014/chartex" xmlns:cx1="http://schemas.microsoft.com/office/drawing/2015/9/8/chartex" xmlns:cx2="http://schemas.microsoft.com/office/drawing/2015/10/21/chartex" xmlns:cx3="http://schemas.microsoft.com/office/drawing/2016/5/9/chartex" xmlns:cx4="http://schemas.microsoft.com/office/drawing/2016/5/10/chartex" xmlns:cx5="http://schemas.microsoft.com/office/drawing/2016/5/11/chartex" xmlns:mc="http://schemas.openxmlformats.org/markup-compatibility/2006" xmlns:o="urn:schemas-microsoft-com:office:office" xmlns:r="http://schemas.openxmlformats.org/officeDocument/2006/relationships" xmlns:m="http://schemas.openxmlformats.org/officeDocument/2006/math" xmlns:v="urn:schemas-microsoft-com:vml" xmlns:wp14="http://schemas.microsoft.com/office/word/2010/wordprocessingDrawing" xmlns:wp="http://schemas.openxmlformats.org/drawingml/2006/wordprocessingDrawing" xmlns:w10="urn:schemas-microsoft-com:office:word" xmlns:w="http://schemas.openxmlformats.org/wordprocessingml/2006/main" xmlns:w14="http://schemas.microsoft.com/office/word/2010/wordml" xmlns:w15="http://schemas.microsoft.com/office/word/2012/wordml" xmlns:w16se="http://schemas.microsoft.com/office/word/2015/wordml/symex" xmlns:wpg="http://schemas.microsoft.com/office/word/2010/wordprocessingGroup" xmlns:wpi="http://schemas.microsoft.com/office/word/2010/wordprocessingInk" xmlns:wne="http://schemas.microsoft.com/office/word/2006/wordml" xmlns:wps="http://schemas.microsoft.com/office/word/2010/wordprocessingShape" mc:Ignorable="w14 w15 w16se wp14">
   <w:body>
-    <w:bookmarkStart w:id="0" w:name="_GoBack"/>
-    <w:bookmarkEnd w:id="0"/>
     <w:p>
       <w:pPr>
         <w:pStyle w:val="Titreindex"/>
@@ -217,6 +215,17 @@
         </w:rPr>
         <w:t>Rapport de Stage</w:t>
       </w:r>
+      <w:r>
+        <w:rPr>
+          <w:rFonts w:ascii="Eurostile-Roman" w:hAnsi="Eurostile-Roman"/>
+          <w:b/>
+          <w:color w:val="58585A"/>
+          <w:sz w:val="60"/>
+          <w:szCs w:val="60"/>
+          <w:lang w:val="fr-FR"/>
+        </w:rPr>
+        <w:t xml:space="preserve"> de Licence 3 Informatique</w:t>
+      </w:r>
     </w:p>
     <w:p>
       <w:pPr>
@@ -283,15 +292,6 @@
       <w:pPr>
         <w:rPr>
           <w:rFonts w:ascii="Eurostile" w:hAnsi="Eurostile"/>
-          <w:sz w:val="44"/>
-          <w:szCs w:val="44"/>
-        </w:rPr>
-      </w:pPr>
-    </w:p>
-    <w:p>
-      <w:pPr>
-        <w:rPr>
-          <w:rFonts w:ascii="Eurostile" w:hAnsi="Eurostile"/>
           <w:color w:val="FF0000"/>
           <w:sz w:val="44"/>
           <w:szCs w:val="44"/>
@@ -392,14 +392,6 @@
     <w:p/>
     <w:p/>
     <w:p/>
-    <w:p>
-      <w:pPr>
-        <w:jc w:val="center"/>
-        <w:rPr>
-          <w:color w:val="A6A6A6"/>
-        </w:rPr>
-      </w:pPr>
-    </w:p>
     <w:p>
       <w:pPr>
         <w:jc w:val="center"/>
@@ -619,9 +611,9 @@
     <w:p/>
     <w:p/>
     <w:p/>
-    <w:bookmarkStart w:id="1" w:name="_Toc519044559"/>
-    <w:bookmarkStart w:id="2" w:name="_Toc405229967"/>
-    <w:bookmarkStart w:id="3" w:name="_Toc405355865"/>
+    <w:bookmarkStart w:id="0" w:name="_Toc519044559"/>
+    <w:bookmarkStart w:id="1" w:name="_Toc405229967"/>
+    <w:bookmarkStart w:id="2" w:name="_Toc405355865"/>
     <w:p>
       <w:pPr>
         <w:pStyle w:val="TM1"/>
@@ -1189,7 +1181,13 @@
           <w:rPr>
             <w:rStyle w:val="Lienhypertexte"/>
           </w:rPr>
-          <w:t>V.3. Mise en conformité de la numérotation des objets du vertical :</w:t>
+          <w:t>V.3. Mise en conformité de la</w:t>
+        </w:r>
+        <w:r>
+          <w:rPr>
+            <w:rStyle w:val="Lienhypertexte"/>
+          </w:rPr>
+          <w:t xml:space="preserve"> numérotation des objets du vertical :</w:t>
         </w:r>
         <w:r>
           <w:rPr>
@@ -2240,7 +2238,7 @@
         <w:fldChar w:fldCharType="end"/>
       </w:r>
     </w:p>
-    <w:bookmarkEnd w:id="1"/>
+    <w:bookmarkEnd w:id="0"/>
     <w:p/>
     <w:p/>
     <w:p/>
@@ -2268,7 +2266,7 @@
           <w:szCs w:val="44"/>
         </w:rPr>
       </w:pPr>
-      <w:bookmarkStart w:id="4" w:name="_Toc483209370"/>
+      <w:bookmarkStart w:id="3" w:name="_Toc483209370"/>
       <w:r>
         <w:rPr>
           <w:sz w:val="44"/>
@@ -2277,7 +2275,7 @@
         <w:lastRenderedPageBreak/>
         <w:t>Remerciements</w:t>
       </w:r>
-      <w:bookmarkEnd w:id="4"/>
+      <w:bookmarkEnd w:id="3"/>
     </w:p>
     <w:p/>
     <w:p/>
@@ -2560,7 +2558,7 @@
           <w:szCs w:val="44"/>
         </w:rPr>
       </w:pPr>
-      <w:bookmarkStart w:id="5" w:name="_Toc483209371"/>
+      <w:bookmarkStart w:id="4" w:name="_Toc483209371"/>
       <w:r>
         <w:rPr>
           <w:sz w:val="44"/>
@@ -2569,7 +2567,7 @@
         <w:lastRenderedPageBreak/>
         <w:t>Introduction</w:t>
       </w:r>
-      <w:bookmarkEnd w:id="5"/>
+      <w:bookmarkEnd w:id="4"/>
     </w:p>
     <w:p/>
     <w:p/>
@@ -2956,13 +2954,13 @@
         <mc:AlternateContent>
           <mc:Choice Requires="wps">
             <w:drawing>
-              <wp:anchor distT="45720" distB="45720" distL="114300" distR="114300" simplePos="0" relativeHeight="251686399" behindDoc="0" locked="0" layoutInCell="1" allowOverlap="1">
+              <wp:anchor distT="45720" distB="45720" distL="114300" distR="114300" simplePos="0" relativeHeight="251716096" behindDoc="0" locked="0" layoutInCell="1" allowOverlap="1" wp14:anchorId="57479BF5" wp14:editId="7136E802">
                 <wp:simplePos x="0" y="0"/>
                 <wp:positionH relativeFrom="margin">
                   <wp:align>left</wp:align>
                 </wp:positionH>
                 <wp:positionV relativeFrom="paragraph">
-                  <wp:posOffset>2516505</wp:posOffset>
+                  <wp:posOffset>1030459</wp:posOffset>
                 </wp:positionV>
                 <wp:extent cx="2360930" cy="1404620"/>
                 <wp:effectExtent l="0" t="0" r="0" b="0"/>
@@ -3011,7 +3009,23 @@
                                 <w:sz w:val="22"/>
                                 <w:szCs w:val="22"/>
                               </w:rPr>
-                              <w:t>* : Voir Annexe 1 : Lexique</w:t>
+                              <w:t xml:space="preserve">* : Voir Annexe </w:t>
+                            </w:r>
+                            <w:r>
+                              <w:rPr>
+                                <w:rFonts w:asciiTheme="minorHAnsi" w:hAnsiTheme="minorHAnsi"/>
+                                <w:sz w:val="22"/>
+                                <w:szCs w:val="22"/>
+                              </w:rPr>
+                              <w:t>VI.</w:t>
+                            </w:r>
+                            <w:r>
+                              <w:rPr>
+                                <w:rFonts w:asciiTheme="minorHAnsi" w:hAnsiTheme="minorHAnsi"/>
+                                <w:sz w:val="22"/>
+                                <w:szCs w:val="22"/>
+                              </w:rPr>
+                              <w:t>1 : Lexique</w:t>
                             </w:r>
                           </w:p>
                           <w:p/>
@@ -3034,7 +3048,11 @@
           </mc:Choice>
           <mc:Fallback>
             <w:pict>
-              <v:shape id="_x0000_s1027" type="#_x0000_t202" style="position:absolute;left:0;text-align:left;margin-left:0;margin-top:198.15pt;width:185.9pt;height:110.6pt;z-index:251686399;visibility:visible;mso-wrap-style:square;mso-width-percent:400;mso-height-percent:200;mso-wrap-distance-left:9pt;mso-wrap-distance-top:3.6pt;mso-wrap-distance-right:9pt;mso-wrap-distance-bottom:3.6pt;mso-position-horizontal:left;mso-position-horizontal-relative:margin;mso-position-vertical:absolute;mso-position-vertical-relative:text;mso-width-percent:400;mso-height-percent:200;mso-width-relative:margin;mso-height-relative:margin;v-text-anchor:top" o:gfxdata="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" filled="f" stroked="f">
+              <v:shapetype w14:anchorId="57479BF5" id="_x0000_t202" coordsize="21600,21600" o:spt="202" path="m,l,21600r21600,l21600,xe">
+                <v:stroke joinstyle="miter"/>
+                <v:path gradientshapeok="t" o:connecttype="rect"/>
+              </v:shapetype>
+              <v:shape id="_x0000_s1027" type="#_x0000_t202" style="position:absolute;left:0;text-align:left;margin-left:0;margin-top:81.15pt;width:185.9pt;height:110.6pt;z-index:251716096;visibility:visible;mso-wrap-style:square;mso-width-percent:400;mso-height-percent:200;mso-wrap-distance-left:9pt;mso-wrap-distance-top:3.6pt;mso-wrap-distance-right:9pt;mso-wrap-distance-bottom:3.6pt;mso-position-horizontal:left;mso-position-horizontal-relative:margin;mso-position-vertical:absolute;mso-position-vertical-relative:text;mso-width-percent:400;mso-height-percent:200;mso-width-relative:margin;mso-height-relative:margin;v-text-anchor:top" o:gfxdata="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" filled="f" stroked="f">
                 <v:textbox style="mso-fit-shape-to-text:t">
                   <w:txbxContent>
                     <w:p>
@@ -3053,7 +3071,23 @@
                           <w:sz w:val="22"/>
                           <w:szCs w:val="22"/>
                         </w:rPr>
-                        <w:t>* : Voir Annexe 1 : Lexique</w:t>
+                        <w:t xml:space="preserve">* : Voir Annexe </w:t>
+                      </w:r>
+                      <w:r>
+                        <w:rPr>
+                          <w:rFonts w:asciiTheme="minorHAnsi" w:hAnsiTheme="minorHAnsi"/>
+                          <w:sz w:val="22"/>
+                          <w:szCs w:val="22"/>
+                        </w:rPr>
+                        <w:t>VI.</w:t>
+                      </w:r>
+                      <w:r>
+                        <w:rPr>
+                          <w:rFonts w:asciiTheme="minorHAnsi" w:hAnsiTheme="minorHAnsi"/>
+                          <w:sz w:val="22"/>
+                          <w:szCs w:val="22"/>
+                        </w:rPr>
+                        <w:t>1 : Lexique</w:t>
                       </w:r>
                     </w:p>
                     <w:p/>
@@ -3082,9 +3116,9 @@
           <w:szCs w:val="44"/>
         </w:rPr>
       </w:pPr>
-      <w:bookmarkStart w:id="6" w:name="_Toc483209372"/>
+      <w:bookmarkStart w:id="5" w:name="_Toc483209372"/>
+      <w:bookmarkEnd w:id="1"/>
       <w:bookmarkEnd w:id="2"/>
-      <w:bookmarkEnd w:id="3"/>
       <w:r>
         <w:rPr>
           <w:sz w:val="44"/>
@@ -3093,7 +3127,7 @@
         <w:lastRenderedPageBreak/>
         <w:t>Présentation de l’entreprise Eskape</w:t>
       </w:r>
-      <w:bookmarkEnd w:id="6"/>
+      <w:bookmarkEnd w:id="5"/>
     </w:p>
     <w:p/>
     <w:p>
@@ -3672,7 +3706,7 @@
           <w:szCs w:val="44"/>
         </w:rPr>
       </w:pPr>
-      <w:bookmarkStart w:id="7" w:name="_Toc483209373"/>
+      <w:bookmarkStart w:id="6" w:name="_Toc483209373"/>
       <w:r>
         <w:rPr>
           <w:sz w:val="44"/>
@@ -3681,7 +3715,7 @@
         <w:lastRenderedPageBreak/>
         <w:t>Présentation du sujet du stage</w:t>
       </w:r>
-      <w:bookmarkEnd w:id="7"/>
+      <w:bookmarkEnd w:id="6"/>
     </w:p>
     <w:p/>
     <w:p>
@@ -4047,7 +4081,7 @@
           <w:szCs w:val="44"/>
         </w:rPr>
       </w:pPr>
-      <w:bookmarkStart w:id="8" w:name="_Toc483209374"/>
+      <w:bookmarkStart w:id="7" w:name="_Toc483209374"/>
       <w:r>
         <w:rPr>
           <w:sz w:val="44"/>
@@ -4056,7 +4090,7 @@
         <w:lastRenderedPageBreak/>
         <w:t>Réalisation du projet</w:t>
       </w:r>
-      <w:bookmarkEnd w:id="8"/>
+      <w:bookmarkEnd w:id="7"/>
     </w:p>
     <w:p/>
     <w:p>
@@ -4068,8 +4102,8 @@
           <w:lang w:val="fr-FR"/>
         </w:rPr>
       </w:pPr>
-      <w:bookmarkStart w:id="9" w:name="_Toc452625123"/>
-      <w:bookmarkStart w:id="10" w:name="_Toc483209375"/>
+      <w:bookmarkStart w:id="8" w:name="_Toc452625123"/>
+      <w:bookmarkStart w:id="9" w:name="_Toc483209375"/>
       <w:r>
         <w:rPr>
           <w:sz w:val="32"/>
@@ -4078,8 +4112,8 @@
         </w:rPr>
         <w:t>Présentation du projet et formation :</w:t>
       </w:r>
+      <w:bookmarkEnd w:id="8"/>
       <w:bookmarkEnd w:id="9"/>
-      <w:bookmarkEnd w:id="10"/>
     </w:p>
     <w:p>
       <w:pPr>
@@ -4211,8 +4245,8 @@
           <w:szCs w:val="32"/>
         </w:rPr>
       </w:pPr>
-      <w:bookmarkStart w:id="11" w:name="_Toc452625125"/>
-      <w:bookmarkStart w:id="12" w:name="_Toc483209376"/>
+      <w:bookmarkStart w:id="10" w:name="_Toc452625125"/>
+      <w:bookmarkStart w:id="11" w:name="_Toc483209376"/>
       <w:r>
         <w:rPr>
           <w:sz w:val="32"/>
@@ -4229,8 +4263,8 @@
         </w:rPr>
         <w:t> :</w:t>
       </w:r>
+      <w:bookmarkEnd w:id="10"/>
       <w:bookmarkEnd w:id="11"/>
-      <w:bookmarkEnd w:id="12"/>
     </w:p>
     <w:p>
       <w:pPr>
@@ -4368,8 +4402,8 @@
           <w:lang w:val="fr-FR"/>
         </w:rPr>
       </w:pPr>
-      <w:bookmarkStart w:id="13" w:name="_Toc452625126"/>
-      <w:bookmarkStart w:id="14" w:name="_Toc483209377"/>
+      <w:bookmarkStart w:id="12" w:name="_Toc452625126"/>
+      <w:bookmarkStart w:id="13" w:name="_Toc483209377"/>
       <w:r>
         <w:rPr>
           <w:sz w:val="32"/>
@@ -4394,7 +4428,7 @@
         </w:rPr>
         <w:t xml:space="preserve"> objets du </w:t>
       </w:r>
-      <w:bookmarkEnd w:id="13"/>
+      <w:bookmarkEnd w:id="12"/>
       <w:r>
         <w:rPr>
           <w:sz w:val="32"/>
@@ -4403,82 +4437,82 @@
         </w:rPr>
         <w:t>vertical :</w:t>
       </w:r>
+      <w:bookmarkEnd w:id="13"/>
+    </w:p>
+    <w:p>
+      <w:pPr>
+        <w:spacing w:line="360" w:lineRule="auto"/>
+        <w:ind w:firstLine="284"/>
+        <w:rPr>
+          <w:rFonts w:asciiTheme="minorHAnsi" w:hAnsiTheme="minorHAnsi"/>
+          <w:sz w:val="26"/>
+          <w:szCs w:val="26"/>
+        </w:rPr>
+      </w:pPr>
+    </w:p>
+    <w:p>
+      <w:pPr>
+        <w:spacing w:line="360" w:lineRule="auto"/>
+        <w:ind w:firstLine="284"/>
+        <w:rPr>
+          <w:rFonts w:asciiTheme="minorHAnsi" w:hAnsiTheme="minorHAnsi"/>
+          <w:sz w:val="26"/>
+          <w:szCs w:val="26"/>
+        </w:rPr>
+      </w:pPr>
+      <w:r>
+        <w:rPr>
+          <w:rFonts w:asciiTheme="minorHAnsi" w:hAnsiTheme="minorHAnsi"/>
+          <w:sz w:val="26"/>
+          <w:szCs w:val="26"/>
+        </w:rPr>
+        <w:t xml:space="preserve">Mon maître de stage Anthony m’a </w:t>
+      </w:r>
+      <w:r>
+        <w:rPr>
+          <w:rFonts w:asciiTheme="minorHAnsi" w:hAnsiTheme="minorHAnsi"/>
+          <w:sz w:val="26"/>
+          <w:szCs w:val="26"/>
+        </w:rPr>
+        <w:t xml:space="preserve">rapidement </w:t>
+      </w:r>
+      <w:r>
+        <w:rPr>
+          <w:rFonts w:asciiTheme="minorHAnsi" w:hAnsiTheme="minorHAnsi"/>
+          <w:sz w:val="26"/>
+          <w:szCs w:val="26"/>
+        </w:rPr>
+        <w:t xml:space="preserve">indiqué le premier point de la certification sur lequel je devais travailler : la mise en conformité des objets standards et spécifiques du vertical NAViDMS, l’un des points plus importants de la demande de certification. Afin de mieux comprendre ce besoin de mise en conformité des objets, il est nécessaire de comprendre le fonctionnement des objets de l’ERP Microsoft Dynamics Nav.  </w:t>
+      </w:r>
+    </w:p>
+    <w:p>
+      <w:pPr>
+        <w:pStyle w:val="Retraitnormal"/>
+        <w:spacing w:line="360" w:lineRule="auto"/>
+        <w:rPr>
+          <w:rFonts w:asciiTheme="minorHAnsi" w:hAnsiTheme="minorHAnsi"/>
+          <w:sz w:val="26"/>
+          <w:szCs w:val="26"/>
+        </w:rPr>
+      </w:pPr>
+    </w:p>
+    <w:p>
+      <w:pPr>
+        <w:pStyle w:val="Titre3"/>
+        <w:rPr>
+          <w:sz w:val="26"/>
+          <w:szCs w:val="26"/>
+        </w:rPr>
+      </w:pPr>
+      <w:bookmarkStart w:id="14" w:name="_Toc483209378"/>
+      <w:r>
+        <w:rPr>
+          <w:sz w:val="26"/>
+          <w:szCs w:val="26"/>
+        </w:rPr>
+        <w:t>Fonctionnement des objets de Dynamics Nav :</w:t>
+      </w:r>
       <w:bookmarkEnd w:id="14"/>
-    </w:p>
-    <w:p>
-      <w:pPr>
-        <w:spacing w:line="360" w:lineRule="auto"/>
-        <w:ind w:firstLine="284"/>
-        <w:rPr>
-          <w:rFonts w:asciiTheme="minorHAnsi" w:hAnsiTheme="minorHAnsi"/>
-          <w:sz w:val="26"/>
-          <w:szCs w:val="26"/>
-        </w:rPr>
-      </w:pPr>
-    </w:p>
-    <w:p>
-      <w:pPr>
-        <w:spacing w:line="360" w:lineRule="auto"/>
-        <w:ind w:firstLine="284"/>
-        <w:rPr>
-          <w:rFonts w:asciiTheme="minorHAnsi" w:hAnsiTheme="minorHAnsi"/>
-          <w:sz w:val="26"/>
-          <w:szCs w:val="26"/>
-        </w:rPr>
-      </w:pPr>
-      <w:r>
-        <w:rPr>
-          <w:rFonts w:asciiTheme="minorHAnsi" w:hAnsiTheme="minorHAnsi"/>
-          <w:sz w:val="26"/>
-          <w:szCs w:val="26"/>
-        </w:rPr>
-        <w:t xml:space="preserve">Mon maître de stage Anthony m’a </w:t>
-      </w:r>
-      <w:r>
-        <w:rPr>
-          <w:rFonts w:asciiTheme="minorHAnsi" w:hAnsiTheme="minorHAnsi"/>
-          <w:sz w:val="26"/>
-          <w:szCs w:val="26"/>
-        </w:rPr>
-        <w:t xml:space="preserve">rapidement </w:t>
-      </w:r>
-      <w:r>
-        <w:rPr>
-          <w:rFonts w:asciiTheme="minorHAnsi" w:hAnsiTheme="minorHAnsi"/>
-          <w:sz w:val="26"/>
-          <w:szCs w:val="26"/>
-        </w:rPr>
-        <w:t xml:space="preserve">indiqué le premier point de la certification sur lequel je devais travailler : la mise en conformité des objets standards et spécifiques du vertical NAViDMS, l’un des points plus importants de la demande de certification. Afin de mieux comprendre ce besoin de mise en conformité des objets, il est nécessaire de comprendre le fonctionnement des objets de l’ERP Microsoft Dynamics Nav.  </w:t>
-      </w:r>
-    </w:p>
-    <w:p>
-      <w:pPr>
-        <w:pStyle w:val="Retraitnormal"/>
-        <w:spacing w:line="360" w:lineRule="auto"/>
-        <w:rPr>
-          <w:rFonts w:asciiTheme="minorHAnsi" w:hAnsiTheme="minorHAnsi"/>
-          <w:sz w:val="26"/>
-          <w:szCs w:val="26"/>
-        </w:rPr>
-      </w:pPr>
-    </w:p>
-    <w:p>
-      <w:pPr>
-        <w:pStyle w:val="Titre3"/>
-        <w:rPr>
-          <w:sz w:val="26"/>
-          <w:szCs w:val="26"/>
-        </w:rPr>
-      </w:pPr>
-      <w:bookmarkStart w:id="15" w:name="_Toc483209378"/>
-      <w:r>
-        <w:rPr>
-          <w:sz w:val="26"/>
-          <w:szCs w:val="26"/>
-        </w:rPr>
-        <w:t>Fonctionnement des objets de Dynamics Nav :</w:t>
-      </w:r>
-      <w:bookmarkEnd w:id="15"/>
     </w:p>
     <w:p>
       <w:pPr>
@@ -5312,7 +5346,7 @@
           <w:szCs w:val="26"/>
         </w:rPr>
       </w:pPr>
-      <w:bookmarkStart w:id="16" w:name="_Toc483209379"/>
+      <w:bookmarkStart w:id="15" w:name="_Toc483209379"/>
       <w:r>
         <w:rPr>
           <w:sz w:val="26"/>
@@ -5341,7 +5375,7 @@
         </w:rPr>
         <w:t>:</w:t>
       </w:r>
-      <w:bookmarkEnd w:id="16"/>
+      <w:bookmarkEnd w:id="15"/>
     </w:p>
     <w:p>
       <w:pPr>
@@ -5649,7 +5683,7 @@
           <w:szCs w:val="26"/>
         </w:rPr>
       </w:pPr>
-      <w:bookmarkStart w:id="17" w:name="_Toc483209380"/>
+      <w:bookmarkStart w:id="16" w:name="_Toc483209380"/>
       <w:r>
         <w:rPr>
           <w:sz w:val="26"/>
@@ -5678,7 +5712,7 @@
         </w:rPr>
         <w:t xml:space="preserve"> :</w:t>
       </w:r>
-      <w:bookmarkEnd w:id="17"/>
+      <w:bookmarkEnd w:id="16"/>
     </w:p>
     <w:p>
       <w:pPr>
@@ -7983,7 +8017,7 @@
           <w:szCs w:val="26"/>
         </w:rPr>
       </w:pPr>
-      <w:bookmarkStart w:id="18" w:name="_Toc483209381"/>
+      <w:bookmarkStart w:id="17" w:name="_Toc483209381"/>
       <w:r>
         <w:rPr>
           <w:sz w:val="26"/>
@@ -7991,7 +8025,7 @@
         </w:rPr>
         <w:t>Création d’une interface pour l’outil :</w:t>
       </w:r>
-      <w:bookmarkEnd w:id="18"/>
+      <w:bookmarkEnd w:id="17"/>
     </w:p>
     <w:p>
       <w:pPr>
@@ -8808,7 +8842,7 @@
           <w:szCs w:val="26"/>
         </w:rPr>
       </w:pPr>
-      <w:bookmarkStart w:id="19" w:name="_Toc483209382"/>
+      <w:bookmarkStart w:id="18" w:name="_Toc483209382"/>
       <w:r>
         <w:rPr>
           <w:sz w:val="26"/>
@@ -8816,7 +8850,7 @@
         </w:rPr>
         <w:t>Développement des méthodes de migration des données :</w:t>
       </w:r>
-      <w:bookmarkEnd w:id="19"/>
+      <w:bookmarkEnd w:id="18"/>
     </w:p>
     <w:p>
       <w:pPr>
@@ -9420,7 +9454,7 @@
           <w:lang w:val="fr-FR"/>
         </w:rPr>
       </w:pPr>
-      <w:bookmarkStart w:id="20" w:name="_Toc483209383"/>
+      <w:bookmarkStart w:id="19" w:name="_Toc483209383"/>
       <w:r>
         <w:rPr>
           <w:sz w:val="32"/>
@@ -9429,7 +9463,7 @@
         </w:rPr>
         <w:t>Outil d’analyse de code :</w:t>
       </w:r>
-      <w:bookmarkEnd w:id="20"/>
+      <w:bookmarkEnd w:id="19"/>
     </w:p>
     <w:p>
       <w:pPr>
@@ -9679,7 +9713,7 @@
           <w:lang w:val="fr-FR"/>
         </w:rPr>
       </w:pPr>
-      <w:bookmarkStart w:id="21" w:name="_Toc483209384"/>
+      <w:bookmarkStart w:id="20" w:name="_Toc483209384"/>
       <w:r>
         <w:rPr>
           <w:sz w:val="32"/>
@@ -9689,7 +9723,7 @@
         <w:lastRenderedPageBreak/>
         <w:t>Outil d’ajout de Version List :</w:t>
       </w:r>
-      <w:bookmarkEnd w:id="21"/>
+      <w:bookmarkEnd w:id="20"/>
     </w:p>
     <w:p>
       <w:pPr>
@@ -10339,7 +10373,7 @@
           <w:lang w:val="fr-FR"/>
         </w:rPr>
       </w:pPr>
-      <w:bookmarkStart w:id="22" w:name="_Toc483209385"/>
+      <w:bookmarkStart w:id="21" w:name="_Toc483209385"/>
       <w:r>
         <w:rPr>
           <w:sz w:val="32"/>
@@ -10348,7 +10382,7 @@
         </w:rPr>
         <w:t>Outil de génération de documentation Dynamics Nav :</w:t>
       </w:r>
-      <w:bookmarkEnd w:id="22"/>
+      <w:bookmarkEnd w:id="21"/>
     </w:p>
     <w:p>
       <w:pPr>
@@ -11058,7 +11092,7 @@
           <w:lang w:val="fr-FR"/>
         </w:rPr>
       </w:pPr>
-      <w:bookmarkStart w:id="23" w:name="_Toc483209386"/>
+      <w:bookmarkStart w:id="22" w:name="_Toc483209386"/>
       <w:r>
         <w:rPr>
           <w:sz w:val="32"/>
@@ -11067,114 +11101,140 @@
         </w:rPr>
         <w:t>Documentation de l’outil de migration :</w:t>
       </w:r>
+      <w:bookmarkEnd w:id="22"/>
+    </w:p>
+    <w:p>
+      <w:pPr>
+        <w:spacing w:line="360" w:lineRule="auto"/>
+        <w:ind w:firstLine="360"/>
+        <w:rPr>
+          <w:rFonts w:asciiTheme="minorHAnsi" w:hAnsiTheme="minorHAnsi"/>
+          <w:sz w:val="26"/>
+          <w:szCs w:val="26"/>
+        </w:rPr>
+      </w:pPr>
+    </w:p>
+    <w:p>
+      <w:pPr>
+        <w:spacing w:line="360" w:lineRule="auto"/>
+        <w:ind w:firstLine="360"/>
+        <w:rPr>
+          <w:rFonts w:asciiTheme="minorHAnsi" w:hAnsiTheme="minorHAnsi"/>
+          <w:sz w:val="26"/>
+          <w:szCs w:val="26"/>
+        </w:rPr>
+      </w:pPr>
+      <w:r>
+        <w:rPr>
+          <w:rFonts w:asciiTheme="minorHAnsi" w:hAnsiTheme="minorHAnsi"/>
+          <w:sz w:val="26"/>
+          <w:szCs w:val="26"/>
+        </w:rPr>
+        <w:t>L’outil de migration que j’ai développé pour les besoins de certification d’Eskape comporte une documentation techniqu</w:t>
+      </w:r>
+      <w:r>
+        <w:rPr>
+          <w:rFonts w:asciiTheme="minorHAnsi" w:hAnsiTheme="minorHAnsi"/>
+          <w:sz w:val="26"/>
+          <w:szCs w:val="26"/>
+        </w:rPr>
+        <w:t>e interne au code C# de l’outil qui décrit toutes les méthodes que j’ai développé. De plus, le Codeunit de migration que j’ai réalisé est également commenté pour expliciter chaque étape de la migration en séparant la partie de migration plus générale de la partie spécifique à NAViDMS.</w:t>
+      </w:r>
+    </w:p>
+    <w:p>
+      <w:pPr>
+        <w:spacing w:line="360" w:lineRule="auto"/>
+        <w:ind w:firstLine="360"/>
+        <w:rPr>
+          <w:rFonts w:asciiTheme="minorHAnsi" w:hAnsiTheme="minorHAnsi"/>
+          <w:sz w:val="26"/>
+          <w:szCs w:val="26"/>
+        </w:rPr>
+      </w:pPr>
+    </w:p>
+    <w:p>
+      <w:pPr>
+        <w:spacing w:line="360" w:lineRule="auto"/>
+        <w:ind w:firstLine="284"/>
+        <w:rPr>
+          <w:rFonts w:asciiTheme="minorHAnsi" w:hAnsiTheme="minorHAnsi"/>
+          <w:sz w:val="26"/>
+          <w:szCs w:val="26"/>
+        </w:rPr>
+      </w:pPr>
+      <w:r>
+        <w:rPr>
+          <w:rFonts w:asciiTheme="minorHAnsi" w:hAnsiTheme="minorHAnsi"/>
+          <w:sz w:val="26"/>
+          <w:szCs w:val="26"/>
+        </w:rPr>
+        <w:t>J</w:t>
+      </w:r>
+      <w:r>
+        <w:rPr>
+          <w:rFonts w:asciiTheme="minorHAnsi" w:hAnsiTheme="minorHAnsi"/>
+          <w:sz w:val="26"/>
+          <w:szCs w:val="26"/>
+        </w:rPr>
+        <w:t xml:space="preserve">’ai </w:t>
+      </w:r>
+      <w:r>
+        <w:rPr>
+          <w:rFonts w:asciiTheme="minorHAnsi" w:hAnsiTheme="minorHAnsi"/>
+          <w:sz w:val="26"/>
+          <w:szCs w:val="26"/>
+        </w:rPr>
+        <w:t xml:space="preserve">également </w:t>
+      </w:r>
+      <w:r>
+        <w:rPr>
+          <w:rFonts w:asciiTheme="minorHAnsi" w:hAnsiTheme="minorHAnsi"/>
+          <w:sz w:val="26"/>
+          <w:szCs w:val="26"/>
+        </w:rPr>
+        <w:t xml:space="preserve">réalisé une documentation précise des différentes possibilités de l’outil tout en expliquant son fonctionnement et la procédure classique de migration du vertical NAViDMS que j’ai mis en place tout au long de mon stage. La documentation est disponible en annexe du rapport (voir Annexe </w:t>
+      </w:r>
+      <w:r>
+        <w:rPr>
+          <w:rFonts w:asciiTheme="minorHAnsi" w:hAnsiTheme="minorHAnsi"/>
+          <w:sz w:val="26"/>
+          <w:szCs w:val="26"/>
+        </w:rPr>
+        <w:t>VI.</w:t>
+      </w:r>
+      <w:r>
+        <w:rPr>
+          <w:rFonts w:asciiTheme="minorHAnsi" w:hAnsiTheme="minorHAnsi"/>
+          <w:sz w:val="26"/>
+          <w:szCs w:val="26"/>
+        </w:rPr>
+        <w:t>2</w:t>
+      </w:r>
+      <w:r>
+        <w:rPr>
+          <w:rFonts w:asciiTheme="minorHAnsi" w:hAnsiTheme="minorHAnsi"/>
+          <w:sz w:val="26"/>
+          <w:szCs w:val="26"/>
+        </w:rPr>
+        <w:t> : documentation</w:t>
+      </w:r>
+      <w:r>
+        <w:rPr>
+          <w:rFonts w:asciiTheme="minorHAnsi" w:hAnsiTheme="minorHAnsi"/>
+          <w:sz w:val="26"/>
+          <w:szCs w:val="26"/>
+        </w:rPr>
+        <w:t xml:space="preserve"> utilisateur</w:t>
+      </w:r>
+      <w:bookmarkStart w:id="23" w:name="_GoBack"/>
       <w:bookmarkEnd w:id="23"/>
-    </w:p>
-    <w:p>
-      <w:pPr>
-        <w:spacing w:line="360" w:lineRule="auto"/>
-        <w:ind w:firstLine="360"/>
-        <w:rPr>
-          <w:rFonts w:asciiTheme="minorHAnsi" w:hAnsiTheme="minorHAnsi"/>
-          <w:sz w:val="26"/>
-          <w:szCs w:val="26"/>
-        </w:rPr>
-      </w:pPr>
-    </w:p>
-    <w:p>
-      <w:pPr>
-        <w:spacing w:line="360" w:lineRule="auto"/>
-        <w:ind w:firstLine="360"/>
-        <w:rPr>
-          <w:rFonts w:asciiTheme="minorHAnsi" w:hAnsiTheme="minorHAnsi"/>
-          <w:sz w:val="26"/>
-          <w:szCs w:val="26"/>
-        </w:rPr>
-      </w:pPr>
-      <w:r>
-        <w:rPr>
-          <w:rFonts w:asciiTheme="minorHAnsi" w:hAnsiTheme="minorHAnsi"/>
-          <w:sz w:val="26"/>
-          <w:szCs w:val="26"/>
-        </w:rPr>
-        <w:t>L’outil de migration que j’ai développé pour les besoins de certification d’Eskape comporte une documentation techniqu</w:t>
-      </w:r>
-      <w:r>
-        <w:rPr>
-          <w:rFonts w:asciiTheme="minorHAnsi" w:hAnsiTheme="minorHAnsi"/>
-          <w:sz w:val="26"/>
-          <w:szCs w:val="26"/>
-        </w:rPr>
-        <w:t>e interne au code C# de l’outil qui décrit toutes les méthodes que j’ai développé. De plus, le Codeunit de migration que j’ai réalisé est également commenté pour expliciter chaque étape de la migration en séparant la partie de migration plus générale de la partie spécifique à NAViDMS.</w:t>
-      </w:r>
-    </w:p>
-    <w:p>
-      <w:pPr>
-        <w:spacing w:line="360" w:lineRule="auto"/>
-        <w:ind w:firstLine="360"/>
-        <w:rPr>
-          <w:rFonts w:asciiTheme="minorHAnsi" w:hAnsiTheme="minorHAnsi"/>
-          <w:sz w:val="26"/>
-          <w:szCs w:val="26"/>
-        </w:rPr>
-      </w:pPr>
-    </w:p>
-    <w:p>
-      <w:pPr>
-        <w:spacing w:line="360" w:lineRule="auto"/>
-        <w:ind w:firstLine="284"/>
-        <w:rPr>
-          <w:rFonts w:asciiTheme="minorHAnsi" w:hAnsiTheme="minorHAnsi"/>
-          <w:sz w:val="26"/>
-          <w:szCs w:val="26"/>
-        </w:rPr>
-      </w:pPr>
-      <w:r>
-        <w:rPr>
-          <w:rFonts w:asciiTheme="minorHAnsi" w:hAnsiTheme="minorHAnsi"/>
-          <w:sz w:val="26"/>
-          <w:szCs w:val="26"/>
-        </w:rPr>
-        <w:t>J</w:t>
-      </w:r>
-      <w:r>
-        <w:rPr>
-          <w:rFonts w:asciiTheme="minorHAnsi" w:hAnsiTheme="minorHAnsi"/>
-          <w:sz w:val="26"/>
-          <w:szCs w:val="26"/>
-        </w:rPr>
-        <w:t xml:space="preserve">’ai </w:t>
-      </w:r>
-      <w:r>
-        <w:rPr>
-          <w:rFonts w:asciiTheme="minorHAnsi" w:hAnsiTheme="minorHAnsi"/>
-          <w:sz w:val="26"/>
-          <w:szCs w:val="26"/>
-        </w:rPr>
-        <w:t xml:space="preserve">également </w:t>
-      </w:r>
-      <w:r>
-        <w:rPr>
-          <w:rFonts w:asciiTheme="minorHAnsi" w:hAnsiTheme="minorHAnsi"/>
-          <w:sz w:val="26"/>
-          <w:szCs w:val="26"/>
-        </w:rPr>
-        <w:t xml:space="preserve">réalisé une documentation précise des différentes possibilités de l’outil tout en expliquant son fonctionnement et la procédure classique de migration du vertical NAViDMS que j’ai mis en place tout au long de mon stage. La documentation est disponible en annexe du rapport (voir Annexe </w:t>
-      </w:r>
-      <w:r>
-        <w:rPr>
-          <w:rFonts w:asciiTheme="minorHAnsi" w:hAnsiTheme="minorHAnsi"/>
-          <w:sz w:val="26"/>
-          <w:szCs w:val="26"/>
-        </w:rPr>
-        <w:t>2</w:t>
-      </w:r>
-      <w:r>
-        <w:rPr>
-          <w:rFonts w:asciiTheme="minorHAnsi" w:hAnsiTheme="minorHAnsi"/>
-          <w:sz w:val="26"/>
-          <w:szCs w:val="26"/>
-        </w:rPr>
-        <w:t> : documentation de l’outil de migration</w:t>
+      <w:r>
+        <w:rPr>
+          <w:rFonts w:asciiTheme="minorHAnsi" w:hAnsiTheme="minorHAnsi"/>
+          <w:sz w:val="26"/>
+          <w:szCs w:val="26"/>
+        </w:rPr>
+        <w:t xml:space="preserve"> de l’outil de migration</w:t>
       </w:r>
       <w:r>
         <w:rPr>
@@ -13439,7 +13499,7 @@
               <w:szCs w:val="18"/>
               <w:lang w:val="fr-FR" w:eastAsia="fr-FR"/>
             </w:rPr>
-            <w:t>4</w:t>
+            <w:t>24</w:t>
           </w:r>
           <w:r>
             <w:rPr>
@@ -19527,7 +19587,7 @@
 </file>
 
 <file path=customXml/itemProps1.xml><?xml version="1.0" encoding="utf-8"?>
-<ds:datastoreItem xmlns:ds="http://schemas.openxmlformats.org/officeDocument/2006/customXml" ds:itemID="{8D653612-71E0-46BB-8B60-F18F10E348D5}">
+<ds:datastoreItem xmlns:ds="http://schemas.openxmlformats.org/officeDocument/2006/customXml" ds:itemID="{37C4B515-91E4-47EF-BB40-D4091F4F6765}">
   <ds:schemaRefs>
     <ds:schemaRef ds:uri="http://schemas.openxmlformats.org/officeDocument/2006/bibliography"/>
   </ds:schemaRefs>

</xml_diff>

<commit_message>
Corrections rapport + modifs soutenance
</commit_message>
<xml_diff>
--- a/Rapport_Stage.docx
+++ b/Rapport_Stage.docx
@@ -3019,7 +3019,15 @@
           <w:sz w:val="26"/>
           <w:szCs w:val="26"/>
         </w:rPr>
-        <w:t xml:space="preserve">Dans une première partie, je présenterai l’entreprise </w:t>
+        <w:t>Dans une première partie, je présenterai l’entr</w:t>
+      </w:r>
+      <w:r>
+        <w:rPr>
+          <w:rFonts w:asciiTheme="minorHAnsi" w:hAnsiTheme="minorHAnsi"/>
+          <w:sz w:val="26"/>
+          <w:szCs w:val="26"/>
+        </w:rPr>
+        <w:t xml:space="preserve">eprise </w:t>
       </w:r>
       <w:proofErr w:type="spellStart"/>
       <w:r>
@@ -3037,7 +3045,15 @@
           <w:sz w:val="26"/>
           <w:szCs w:val="26"/>
         </w:rPr>
-        <w:t xml:space="preserve"> qui m’a accueillie pendant ma période de stage puis je parlerai plus en détail du sujet de mon stage et de son contexte. Je développerai ensuite les différentes étapes de la réalisation de mon projet de stage</w:t>
+        <w:t xml:space="preserve"> qui m’a accueilli</w:t>
+      </w:r>
+      <w:r>
+        <w:rPr>
+          <w:rFonts w:asciiTheme="minorHAnsi" w:hAnsiTheme="minorHAnsi"/>
+          <w:sz w:val="26"/>
+          <w:szCs w:val="26"/>
+        </w:rPr>
+        <w:t xml:space="preserve"> pendant ma période de stage puis je parlerai plus en détail du sujet de mon stage et de son contexte. Je développerai ensuite les différentes étapes de la réalisation de mon projet de stage</w:t>
       </w:r>
       <w:r>
         <w:rPr>
@@ -4147,7 +4163,7 @@
           <w:sz w:val="26"/>
           <w:szCs w:val="26"/>
         </w:rPr>
-        <w:t>réalisés</w:t>
+        <w:t>réalisé</w:t>
       </w:r>
       <w:r>
         <w:rPr>
@@ -4245,7 +4261,23 @@
           <w:sz w:val="26"/>
           <w:szCs w:val="26"/>
         </w:rPr>
-        <w:t xml:space="preserve"> métier particulier</w:t>
+        <w:t xml:space="preserve"> métier</w:t>
+      </w:r>
+      <w:r>
+        <w:rPr>
+          <w:rFonts w:asciiTheme="minorHAnsi" w:hAnsiTheme="minorHAnsi" w:cs="Times New Roman"/>
+          <w:sz w:val="26"/>
+          <w:szCs w:val="26"/>
+        </w:rPr>
+        <w:t>s</w:t>
+      </w:r>
+      <w:r>
+        <w:rPr>
+          <w:rFonts w:asciiTheme="minorHAnsi" w:hAnsiTheme="minorHAnsi" w:cs="Times New Roman"/>
+          <w:sz w:val="26"/>
+          <w:szCs w:val="26"/>
+        </w:rPr>
+        <w:t xml:space="preserve"> particulier</w:t>
       </w:r>
       <w:r>
         <w:rPr>
@@ -4753,7 +4785,23 @@
           <w:sz w:val="26"/>
           <w:szCs w:val="26"/>
         </w:rPr>
-        <w:t xml:space="preserve"> a mis à ma disposition un ordinateur sous Windows 10 et équipé des outils nécessaires au développement sous Dynamics </w:t>
+        <w:t xml:space="preserve"> a mis à ma disposition </w:t>
+      </w:r>
+      <w:r>
+        <w:rPr>
+          <w:rFonts w:asciiTheme="minorHAnsi" w:hAnsiTheme="minorHAnsi" w:cs="Times New Roman"/>
+          <w:sz w:val="26"/>
+          <w:szCs w:val="26"/>
+        </w:rPr>
+        <w:t>un ordinateur sous Windows 10</w:t>
+      </w:r>
+      <w:r>
+        <w:rPr>
+          <w:rFonts w:asciiTheme="minorHAnsi" w:hAnsiTheme="minorHAnsi" w:cs="Times New Roman"/>
+          <w:sz w:val="26"/>
+          <w:szCs w:val="26"/>
+        </w:rPr>
+        <w:t xml:space="preserve"> équipé des outils nécessaires au développement sous Dynamics </w:t>
       </w:r>
       <w:proofErr w:type="spellStart"/>
       <w:r>
@@ -4787,7 +4835,7 @@
           <w:sz w:val="26"/>
           <w:szCs w:val="26"/>
         </w:rPr>
-        <w:t xml:space="preserve">d’autres </w:t>
+        <w:t xml:space="preserve">autres </w:t>
       </w:r>
       <w:r>
         <w:rPr>
@@ -4971,7 +5019,39 @@
           <w:sz w:val="26"/>
           <w:szCs w:val="26"/>
         </w:rPr>
-        <w:t xml:space="preserve"> qui avait déjà fait précédemment certifié un module. Je me suis également documenté avec le guide de certification </w:t>
+        <w:t xml:space="preserve"> qui avai</w:t>
+      </w:r>
+      <w:r>
+        <w:rPr>
+          <w:rFonts w:asciiTheme="minorHAnsi" w:hAnsiTheme="minorHAnsi"/>
+          <w:sz w:val="26"/>
+          <w:szCs w:val="26"/>
+        </w:rPr>
+        <w:t>en</w:t>
+      </w:r>
+      <w:r>
+        <w:rPr>
+          <w:rFonts w:asciiTheme="minorHAnsi" w:hAnsiTheme="minorHAnsi"/>
+          <w:sz w:val="26"/>
+          <w:szCs w:val="26"/>
+        </w:rPr>
+        <w:t>t</w:t>
+      </w:r>
+      <w:r>
+        <w:rPr>
+          <w:rFonts w:asciiTheme="minorHAnsi" w:hAnsiTheme="minorHAnsi"/>
+          <w:sz w:val="26"/>
+          <w:szCs w:val="26"/>
+        </w:rPr>
+        <w:t xml:space="preserve"> déjà fait précédemment certifier</w:t>
+      </w:r>
+      <w:r>
+        <w:rPr>
+          <w:rFonts w:asciiTheme="minorHAnsi" w:hAnsiTheme="minorHAnsi"/>
+          <w:sz w:val="26"/>
+          <w:szCs w:val="26"/>
+        </w:rPr>
+        <w:t xml:space="preserve"> un module. Je me suis également documenté avec le guide de certification </w:t>
       </w:r>
       <w:proofErr w:type="spellStart"/>
       <w:r>
@@ -5532,7 +5612,7 @@
           <w:sz w:val="26"/>
           <w:szCs w:val="26"/>
         </w:rPr>
-        <w:t xml:space="preserve"> et sont développées dans un langage propre à Dynamics </w:t>
+        <w:t xml:space="preserve"> et sont développés dans un langage propre à Dynamics </w:t>
       </w:r>
       <w:proofErr w:type="spellStart"/>
       <w:r>
@@ -5816,7 +5896,23 @@
           <w:sz w:val="26"/>
           <w:szCs w:val="26"/>
         </w:rPr>
-        <w:t xml:space="preserve"> est fourni nativement avec une série d’</w:t>
+        <w:t xml:space="preserve"> est </w:t>
+      </w:r>
+      <w:r>
+        <w:rPr>
+          <w:rFonts w:asciiTheme="minorHAnsi" w:hAnsiTheme="minorHAnsi"/>
+          <w:sz w:val="26"/>
+          <w:szCs w:val="26"/>
+        </w:rPr>
+        <w:t>livré</w:t>
+      </w:r>
+      <w:r>
+        <w:rPr>
+          <w:rFonts w:asciiTheme="minorHAnsi" w:hAnsiTheme="minorHAnsi"/>
+          <w:sz w:val="26"/>
+          <w:szCs w:val="26"/>
+        </w:rPr>
+        <w:t xml:space="preserve"> nativement avec une série d’</w:t>
       </w:r>
       <w:r>
         <w:rPr>
@@ -7164,7 +7260,23 @@
           <w:sz w:val="26"/>
           <w:szCs w:val="26"/>
         </w:rPr>
-        <w:t>J’ai décidé de développer l’outil de migration en C#, langage de prédilection des applications ayant pour but d’être exécuté sous</w:t>
+        <w:t>J’ai décidé de développer l’outil de migration en C#, langage de prédilection des applications ayant pour but d’être exécuté</w:t>
+      </w:r>
+      <w:r>
+        <w:rPr>
+          <w:rFonts w:asciiTheme="minorHAnsi" w:hAnsiTheme="minorHAnsi"/>
+          <w:sz w:val="26"/>
+          <w:szCs w:val="26"/>
+        </w:rPr>
+        <w:t>es</w:t>
+      </w:r>
+      <w:r>
+        <w:rPr>
+          <w:rFonts w:asciiTheme="minorHAnsi" w:hAnsiTheme="minorHAnsi"/>
+          <w:sz w:val="26"/>
+          <w:szCs w:val="26"/>
+        </w:rPr>
+        <w:t xml:space="preserve"> sous</w:t>
       </w:r>
       <w:r>
         <w:rPr>
@@ -8524,7 +8636,23 @@
           <w:sz w:val="26"/>
           <w:szCs w:val="26"/>
         </w:rPr>
-        <w:t>Afin de mener à bien ce scénario, j’ai choisi d’imposer un découpage particulier des différents objets à modifier. Ainsi, pour réaliser une migration complète de vertical, il faut fournir 3 fichiers différents à l’outil de migration :</w:t>
+        <w:t>Afin de mener à bien ce scénario, j’ai choisi d’imposer un découpage particulier des différents objets à modifier. Ainsi, pour ré</w:t>
+      </w:r>
+      <w:r>
+        <w:rPr>
+          <w:rFonts w:asciiTheme="minorHAnsi" w:hAnsiTheme="minorHAnsi"/>
+          <w:sz w:val="26"/>
+          <w:szCs w:val="26"/>
+        </w:rPr>
+        <w:t>aliser une migration complète du</w:t>
+      </w:r>
+      <w:r>
+        <w:rPr>
+          <w:rFonts w:asciiTheme="minorHAnsi" w:hAnsiTheme="minorHAnsi"/>
+          <w:sz w:val="26"/>
+          <w:szCs w:val="26"/>
+        </w:rPr>
+        <w:t xml:space="preserve"> vertical, il faut fournir 3 fichiers différents à l’outil de migration :</w:t>
       </w:r>
     </w:p>
     <w:p>
@@ -8650,7 +8778,23 @@
           <w:sz w:val="26"/>
           <w:szCs w:val="26"/>
         </w:rPr>
-        <w:t>exportés</w:t>
+        <w:t>exporté</w:t>
+      </w:r>
+      <w:r>
+        <w:rPr>
+          <w:rFonts w:asciiTheme="minorHAnsi" w:hAnsiTheme="minorHAnsi"/>
+          <w:sz w:val="26"/>
+          <w:szCs w:val="26"/>
+        </w:rPr>
+        <w:t>e</w:t>
+      </w:r>
+      <w:r>
+        <w:rPr>
+          <w:rFonts w:asciiTheme="minorHAnsi" w:hAnsiTheme="minorHAnsi"/>
+          <w:sz w:val="26"/>
+          <w:szCs w:val="26"/>
+        </w:rPr>
+        <w:t>s</w:t>
       </w:r>
       <w:r>
         <w:rPr>
@@ -8762,7 +8906,55 @@
           <w:sz w:val="26"/>
           <w:szCs w:val="26"/>
         </w:rPr>
-        <w:t xml:space="preserve"> réaliser par la suite la mise à jour des différents liens, je me suis servis d’une structure de donnée particulière : les dictionnaires. Cette structure de donnée associe une clé unique avec une valeur. Ainsi, au fil des renumérotation d’objet, j’ai remplis différents dictionnaires (un par type d’objet renuméroté) avec pour clé le numéro avant renumérotation et pour valeur associée le nouveau numéro de l’objet.</w:t>
+        <w:t xml:space="preserve"> réaliser par la suite la mise à jour des dif</w:t>
+      </w:r>
+      <w:r>
+        <w:rPr>
+          <w:rFonts w:asciiTheme="minorHAnsi" w:hAnsiTheme="minorHAnsi"/>
+          <w:sz w:val="26"/>
+          <w:szCs w:val="26"/>
+        </w:rPr>
+        <w:t>férents liens, je me suis servi</w:t>
+      </w:r>
+      <w:r>
+        <w:rPr>
+          <w:rFonts w:asciiTheme="minorHAnsi" w:hAnsiTheme="minorHAnsi"/>
+          <w:sz w:val="26"/>
+          <w:szCs w:val="26"/>
+        </w:rPr>
+        <w:t xml:space="preserve"> d’une structure de donnée particulière : les dictionnaires. Cette structure de donnée associe une clé unique avec une valeur. Ainsi, au fil des renumérotation</w:t>
+      </w:r>
+      <w:r>
+        <w:rPr>
+          <w:rFonts w:asciiTheme="minorHAnsi" w:hAnsiTheme="minorHAnsi"/>
+          <w:sz w:val="26"/>
+          <w:szCs w:val="26"/>
+        </w:rPr>
+        <w:t>s</w:t>
+      </w:r>
+      <w:r>
+        <w:rPr>
+          <w:rFonts w:asciiTheme="minorHAnsi" w:hAnsiTheme="minorHAnsi"/>
+          <w:sz w:val="26"/>
+          <w:szCs w:val="26"/>
+        </w:rPr>
+        <w:t xml:space="preserve"> d’objet</w:t>
+      </w:r>
+      <w:r>
+        <w:rPr>
+          <w:rFonts w:asciiTheme="minorHAnsi" w:hAnsiTheme="minorHAnsi"/>
+          <w:sz w:val="26"/>
+          <w:szCs w:val="26"/>
+        </w:rPr>
+        <w:t>s, j’ai rempli</w:t>
+      </w:r>
+      <w:r>
+        <w:rPr>
+          <w:rFonts w:asciiTheme="minorHAnsi" w:hAnsiTheme="minorHAnsi"/>
+          <w:sz w:val="26"/>
+          <w:szCs w:val="26"/>
+        </w:rPr>
+        <w:t xml:space="preserve"> différents dictionnaires (un par type d’objet renuméroté) avec pour clé le numéro avant renumérotation et pour valeur associée le nouveau numéro de l’objet.</w:t>
       </w:r>
       <w:r>
         <w:rPr>
@@ -8832,7 +9024,23 @@
           <w:sz w:val="26"/>
           <w:szCs w:val="26"/>
         </w:rPr>
-        <w:t xml:space="preserve">Un des points les plus important de cette renumérotation est la conservation des informations stockées dans le cas d’une migration de tables contenant précédemment des données (migration de clients déjà installés par exemple). Microsoft Dynamics </w:t>
+        <w:t>Un des points les plus important</w:t>
+      </w:r>
+      <w:r>
+        <w:rPr>
+          <w:rFonts w:asciiTheme="minorHAnsi" w:hAnsiTheme="minorHAnsi"/>
+          <w:sz w:val="26"/>
+          <w:szCs w:val="26"/>
+        </w:rPr>
+        <w:t>s</w:t>
+      </w:r>
+      <w:r>
+        <w:rPr>
+          <w:rFonts w:asciiTheme="minorHAnsi" w:hAnsiTheme="minorHAnsi"/>
+          <w:sz w:val="26"/>
+          <w:szCs w:val="26"/>
+        </w:rPr>
+        <w:t xml:space="preserve"> de cette renumérotation est la conservation des informations stockées dans le cas d’une migration de tables contenant précédemment des données (migration de clients déjà installés par exemple). Microsoft Dynamics </w:t>
       </w:r>
       <w:proofErr w:type="spellStart"/>
       <w:r>
@@ -8850,7 +9058,23 @@
           <w:sz w:val="26"/>
           <w:szCs w:val="26"/>
         </w:rPr>
-        <w:t xml:space="preserve">, lors de l’importation d’une structure de tables, n’accepte pas la renumérotation de champs et de tables qui contiennent des données (car cela détruirait les données concernées et qui n’est pas souhaitable). Ainsi, la seule manière de procéder est de faire une migration des données de la table précédente vers une nouvelle table située cette fois dans la bonne plage d’identifiant (l’ancienne table devient alors une table temporaire). Cependant, Dynamics </w:t>
+        <w:t>, lors de l’importation d’une structure de table, n’accepte pas la renumérotation de champs et de tables qui contiennent des données (car cela dét</w:t>
+      </w:r>
+      <w:r>
+        <w:rPr>
+          <w:rFonts w:asciiTheme="minorHAnsi" w:hAnsiTheme="minorHAnsi"/>
+          <w:sz w:val="26"/>
+          <w:szCs w:val="26"/>
+        </w:rPr>
+        <w:t>ruirait les données concernées ce</w:t>
+      </w:r>
+      <w:r>
+        <w:rPr>
+          <w:rFonts w:asciiTheme="minorHAnsi" w:hAnsiTheme="minorHAnsi"/>
+          <w:sz w:val="26"/>
+          <w:szCs w:val="26"/>
+        </w:rPr>
+        <w:t xml:space="preserve"> qui n’est pas souhaitable). Ainsi, la seule manière de procéder est de faire une migration des données de la table précédente vers une nouvelle table située cette fois dans la bonne plage d’identifiant (l’ancienne table devient alors une table temporaire). Cependant, Dynamics </w:t>
       </w:r>
       <w:proofErr w:type="spellStart"/>
       <w:r>
@@ -8868,7 +9092,23 @@
           <w:sz w:val="26"/>
           <w:szCs w:val="26"/>
         </w:rPr>
-        <w:t xml:space="preserve"> n’accepte pas la création d’objets ayant le même nom, c’est pourquoi le programme que j’ai développé se charge de fournir un fichier importable qui réalise la modification des noms des tables à migrer en ajoutant la chaîne « MIG » devant les noms de tables. </w:t>
+        <w:t xml:space="preserve"> n’accepte pas la création d’objets ayant le même nom, c’est pourquoi le programme que j’ai développé se charge de fournir un fichier importable qui réalise la modification des noms des tables à migrer en ajoutant la chaîne « MIG » devant les noms de</w:t>
+      </w:r>
+      <w:r>
+        <w:rPr>
+          <w:rFonts w:asciiTheme="minorHAnsi" w:hAnsiTheme="minorHAnsi"/>
+          <w:sz w:val="26"/>
+          <w:szCs w:val="26"/>
+        </w:rPr>
+        <w:t>s</w:t>
+      </w:r>
+      <w:r>
+        <w:rPr>
+          <w:rFonts w:asciiTheme="minorHAnsi" w:hAnsiTheme="minorHAnsi"/>
+          <w:sz w:val="26"/>
+          <w:szCs w:val="26"/>
+        </w:rPr>
+        <w:t xml:space="preserve"> tables. </w:t>
       </w:r>
     </w:p>
     <w:p>
@@ -10876,7 +11116,23 @@
           <w:sz w:val="26"/>
           <w:szCs w:val="26"/>
         </w:rPr>
-        <w:t xml:space="preserve">mp à migrer. Lorsqu’une table doit être migrer, les différentes procédures que j’ai écrites réalisent une </w:t>
+        <w:t xml:space="preserve">mp à migrer. Lorsqu’une table doit être </w:t>
+      </w:r>
+      <w:r>
+        <w:rPr>
+          <w:rFonts w:asciiTheme="minorHAnsi" w:hAnsiTheme="minorHAnsi"/>
+          <w:sz w:val="26"/>
+          <w:szCs w:val="26"/>
+        </w:rPr>
+        <w:t>migrée</w:t>
+      </w:r>
+      <w:r>
+        <w:rPr>
+          <w:rFonts w:asciiTheme="minorHAnsi" w:hAnsiTheme="minorHAnsi"/>
+          <w:sz w:val="26"/>
+          <w:szCs w:val="26"/>
+        </w:rPr>
+        <w:t xml:space="preserve">, les différentes procédures que j’ai écrites réalisent une </w:t>
       </w:r>
       <w:r>
         <w:rPr>
@@ -10898,6 +11154,15 @@
       <w:r>
         <w:rPr>
           <w:rFonts w:asciiTheme="minorHAnsi" w:hAnsiTheme="minorHAnsi"/>
+          <w:b/>
+          <w:sz w:val="26"/>
+          <w:szCs w:val="26"/>
+        </w:rPr>
+        <w:t>s</w:t>
+      </w:r>
+      <w:r>
+        <w:rPr>
+          <w:rFonts w:asciiTheme="minorHAnsi" w:hAnsiTheme="minorHAnsi"/>
           <w:sz w:val="26"/>
           <w:szCs w:val="26"/>
         </w:rPr>
@@ -11008,7 +11273,23 @@
           <w:sz w:val="26"/>
           <w:szCs w:val="26"/>
         </w:rPr>
-        <w:t xml:space="preserve"> temps puisque les tables qui doivent être migrés peuvent parfois comporter plusieurs millions de </w:t>
+        <w:t xml:space="preserve"> temps puisque les tables qui doivent être migré</w:t>
+      </w:r>
+      <w:r>
+        <w:rPr>
+          <w:rFonts w:asciiTheme="minorHAnsi" w:hAnsiTheme="minorHAnsi"/>
+          <w:sz w:val="26"/>
+          <w:szCs w:val="26"/>
+        </w:rPr>
+        <w:t>e</w:t>
+      </w:r>
+      <w:r>
+        <w:rPr>
+          <w:rFonts w:asciiTheme="minorHAnsi" w:hAnsiTheme="minorHAnsi"/>
+          <w:sz w:val="26"/>
+          <w:szCs w:val="26"/>
+        </w:rPr>
+        <w:t xml:space="preserve">s peuvent parfois comporter plusieurs millions de </w:t>
       </w:r>
       <w:proofErr w:type="spellStart"/>
       <w:r>
@@ -11080,7 +11361,23 @@
           <w:sz w:val="26"/>
           <w:szCs w:val="26"/>
         </w:rPr>
-        <w:t>développé une série de méthode plus spécifiques</w:t>
+        <w:t>développé une série de méthode</w:t>
+      </w:r>
+      <w:r>
+        <w:rPr>
+          <w:rFonts w:asciiTheme="minorHAnsi" w:hAnsiTheme="minorHAnsi"/>
+          <w:sz w:val="26"/>
+          <w:szCs w:val="26"/>
+        </w:rPr>
+        <w:t>s</w:t>
+      </w:r>
+      <w:r>
+        <w:rPr>
+          <w:rFonts w:asciiTheme="minorHAnsi" w:hAnsiTheme="minorHAnsi"/>
+          <w:sz w:val="26"/>
+          <w:szCs w:val="26"/>
+        </w:rPr>
+        <w:t xml:space="preserve"> plus spécifiques</w:t>
       </w:r>
       <w:r>
         <w:rPr>
@@ -12272,7 +12569,23 @@
           <w:sz w:val="26"/>
           <w:szCs w:val="26"/>
         </w:rPr>
-        <w:t xml:space="preserve"> Il fournit en sortie une liste des objets modifiés par rapport aux objets de référence.</w:t>
+        <w:t xml:space="preserve"> Il </w:t>
+      </w:r>
+      <w:r>
+        <w:rPr>
+          <w:rFonts w:asciiTheme="minorHAnsi" w:hAnsiTheme="minorHAnsi"/>
+          <w:sz w:val="26"/>
+          <w:szCs w:val="26"/>
+        </w:rPr>
+        <w:t>renvoie</w:t>
+      </w:r>
+      <w:r>
+        <w:rPr>
+          <w:rFonts w:asciiTheme="minorHAnsi" w:hAnsiTheme="minorHAnsi"/>
+          <w:sz w:val="26"/>
+          <w:szCs w:val="26"/>
+        </w:rPr>
+        <w:t xml:space="preserve"> en sortie une liste des objets modifiés par rapport aux objets de référence.</w:t>
       </w:r>
     </w:p>
     <w:p>
@@ -12419,7 +12732,39 @@
           <w:sz w:val="26"/>
           <w:szCs w:val="26"/>
         </w:rPr>
-        <w:t xml:space="preserve"> un vertical soit documenté.</w:t>
+        <w:t xml:space="preserve"> un vertical soi</w:t>
+      </w:r>
+      <w:r>
+        <w:rPr>
+          <w:rFonts w:asciiTheme="minorHAnsi" w:hAnsiTheme="minorHAnsi"/>
+          <w:sz w:val="26"/>
+          <w:szCs w:val="26"/>
+        </w:rPr>
+        <w:t>en</w:t>
+      </w:r>
+      <w:r>
+        <w:rPr>
+          <w:rFonts w:asciiTheme="minorHAnsi" w:hAnsiTheme="minorHAnsi"/>
+          <w:sz w:val="26"/>
+          <w:szCs w:val="26"/>
+        </w:rPr>
+        <w:t>t documenté</w:t>
+      </w:r>
+      <w:r>
+        <w:rPr>
+          <w:rFonts w:asciiTheme="minorHAnsi" w:hAnsiTheme="minorHAnsi"/>
+          <w:sz w:val="26"/>
+          <w:szCs w:val="26"/>
+        </w:rPr>
+        <w:t>s</w:t>
+      </w:r>
+      <w:r>
+        <w:rPr>
+          <w:rFonts w:asciiTheme="minorHAnsi" w:hAnsiTheme="minorHAnsi"/>
+          <w:sz w:val="26"/>
+          <w:szCs w:val="26"/>
+        </w:rPr>
+        <w:t>.</w:t>
       </w:r>
       <w:r>
         <w:rPr>
@@ -12691,7 +13036,23 @@
           <w:sz w:val="26"/>
           <w:szCs w:val="26"/>
         </w:rPr>
-        <w:t xml:space="preserve"> qui stockent les informations de tous les objets et champs présents dans la base. En filtrant correctement sur les identifiants de ces champs et tables (les paramètres de la méthode sont les identifiants minimum et maximum de la plage renuméroté), la méthode génère un fichier .</w:t>
+        <w:t xml:space="preserve"> qui stockent les informations de tous les objets et champs présents dans la base. En filtrant correctement sur les identifiants de ces champs et tables (les paramètres de la méthode sont les identifiants minimum et maximum de la plage renuméroté</w:t>
+      </w:r>
+      <w:r>
+        <w:rPr>
+          <w:rFonts w:asciiTheme="minorHAnsi" w:hAnsiTheme="minorHAnsi"/>
+          <w:sz w:val="26"/>
+          <w:szCs w:val="26"/>
+        </w:rPr>
+        <w:t>e</w:t>
+      </w:r>
+      <w:r>
+        <w:rPr>
+          <w:rFonts w:asciiTheme="minorHAnsi" w:hAnsiTheme="minorHAnsi"/>
+          <w:sz w:val="26"/>
+          <w:szCs w:val="26"/>
+        </w:rPr>
+        <w:t>), la méthode génère un fichier .</w:t>
       </w:r>
       <w:proofErr w:type="spellStart"/>
       <w:r>
@@ -13846,8 +14207,6 @@
         </w:rPr>
       </w:pPr>
       <w:bookmarkStart w:id="24" w:name="_Toc483209388"/>
-      <w:bookmarkStart w:id="25" w:name="_GoBack"/>
-      <w:bookmarkEnd w:id="25"/>
       <w:r>
         <w:rPr>
           <w:sz w:val="32"/>
@@ -14098,7 +14457,7 @@
           <w:szCs w:val="44"/>
         </w:rPr>
       </w:pPr>
-      <w:bookmarkStart w:id="26" w:name="_Toc483209389"/>
+      <w:bookmarkStart w:id="25" w:name="_Toc483209389"/>
       <w:r>
         <w:rPr>
           <w:sz w:val="44"/>
@@ -14107,7 +14466,7 @@
         <w:lastRenderedPageBreak/>
         <w:t>Bilan humain et technique</w:t>
       </w:r>
-      <w:bookmarkEnd w:id="26"/>
+      <w:bookmarkEnd w:id="25"/>
     </w:p>
     <w:p>
       <w:pPr>
@@ -14390,7 +14749,7 @@
           <w:sz w:val="26"/>
           <w:szCs w:val="26"/>
         </w:rPr>
-        <w:t xml:space="preserve"> de formations</w:t>
+        <w:t xml:space="preserve"> de formation</w:t>
       </w:r>
       <w:r>
         <w:rPr>
@@ -14430,7 +14789,25 @@
           <w:sz w:val="26"/>
           <w:szCs w:val="26"/>
         </w:rPr>
-        <w:t xml:space="preserve"> les différentes tâches qui m’ont été demandée au</w:t>
+        <w:t xml:space="preserve"> les différentes tâches qui m’ont été </w:t>
+      </w:r>
+      <w:r>
+        <w:rPr>
+          <w:rFonts w:asciiTheme="minorHAnsi" w:hAnsiTheme="minorHAnsi"/>
+          <w:sz w:val="26"/>
+          <w:szCs w:val="26"/>
+        </w:rPr>
+        <w:t>confiées</w:t>
+      </w:r>
+      <w:bookmarkStart w:id="26" w:name="_GoBack"/>
+      <w:bookmarkEnd w:id="26"/>
+      <w:r>
+        <w:rPr>
+          <w:rFonts w:asciiTheme="minorHAnsi" w:hAnsiTheme="minorHAnsi"/>
+          <w:sz w:val="26"/>
+          <w:szCs w:val="26"/>
+        </w:rPr>
+        <w:t xml:space="preserve"> au</w:t>
       </w:r>
       <w:r>
         <w:rPr>
@@ -16132,7 +16509,7 @@
               <w:szCs w:val="18"/>
               <w:lang w:val="fr-FR" w:eastAsia="fr-FR"/>
             </w:rPr>
-            <w:t>26</w:t>
+            <w:t>35</w:t>
           </w:r>
           <w:r>
             <w:rPr>
@@ -22220,7 +22597,7 @@
 </file>
 
 <file path=customXml/itemProps1.xml><?xml version="1.0" encoding="utf-8"?>
-<ds:datastoreItem xmlns:ds="http://schemas.openxmlformats.org/officeDocument/2006/customXml" ds:itemID="{0F4B3C13-403D-4C21-8467-8B8D67106F50}">
+<ds:datastoreItem xmlns:ds="http://schemas.openxmlformats.org/officeDocument/2006/customXml" ds:itemID="{373E208A-A48A-4B2D-81F9-52D9DA373CCE}">
   <ds:schemaRefs>
     <ds:schemaRef ds:uri="http://schemas.openxmlformats.org/officeDocument/2006/bibliography"/>
   </ds:schemaRefs>

</xml_diff>